<commit_message>
removed build from git tree. Changes to ACTprep.com project. Changes to jobData.json
</commit_message>
<xml_diff>
--- a/src/assets/files/lakelon_bailey_resume.docx
+++ b/src/assets/files/lakelon_bailey_resume.docx
@@ -27,13 +27,23 @@
         </w:rPr>
         <w:t xml:space="preserve">       </w:t>
       </w:r>
+      <w:proofErr w:type="spellStart"/>
       <w:r>
         <w:rPr>
           <w:rFonts w:ascii="Avenir Next" w:hAnsi="Avenir Next"/>
           <w:sz w:val="52"/>
           <w:szCs w:val="52"/>
         </w:rPr>
-        <w:t>Lakelon Bailey</w:t>
+        <w:t>Lakelon</w:t>
+      </w:r>
+      <w:proofErr w:type="spellEnd"/>
+      <w:r>
+        <w:rPr>
+          <w:rFonts w:ascii="Avenir Next" w:hAnsi="Avenir Next"/>
+          <w:sz w:val="52"/>
+          <w:szCs w:val="52"/>
+        </w:rPr>
+        <w:t xml:space="preserve"> Bailey</w:t>
       </w:r>
     </w:p>
     <w:p>
@@ -188,8 +198,19 @@
             <w:sz w:val="20"/>
             <w:szCs w:val="20"/>
           </w:rPr>
-          <w:t>github.com/LakelonBailey</w:t>
+          <w:t>github.com/</w:t>
         </w:r>
+        <w:proofErr w:type="spellStart"/>
+        <w:r>
+          <w:rPr>
+            <w:rStyle w:val="Hyperlink"/>
+            <w:rFonts w:ascii="Avenir Next" w:hAnsi="Avenir Next"/>
+            <w:sz w:val="20"/>
+            <w:szCs w:val="20"/>
+          </w:rPr>
+          <w:t>LakelonBailey</w:t>
+        </w:r>
+        <w:proofErr w:type="spellEnd"/>
       </w:hyperlink>
       <w:r>
         <w:rPr>
@@ -223,8 +244,19 @@
             <w:sz w:val="20"/>
             <w:szCs w:val="20"/>
           </w:rPr>
-          <w:t>linkedin.com/in/lakelonbailey</w:t>
+          <w:t>linkedin.com/in/</w:t>
         </w:r>
+        <w:proofErr w:type="spellStart"/>
+        <w:r>
+          <w:rPr>
+            <w:rStyle w:val="Hyperlink"/>
+            <w:rFonts w:ascii="Avenir Next" w:hAnsi="Avenir Next"/>
+            <w:sz w:val="20"/>
+            <w:szCs w:val="20"/>
+          </w:rPr>
+          <w:t>lakelonbailey</w:t>
+        </w:r>
+        <w:proofErr w:type="spellEnd"/>
       </w:hyperlink>
     </w:p>
     <w:p>
@@ -245,7 +277,7 @@
         <mc:AlternateContent>
           <mc:Choice Requires="wps">
             <w:drawing>
-              <wp:anchor distT="0" distB="0" distL="114300" distR="114300" simplePos="0" relativeHeight="251660288" behindDoc="0" locked="0" layoutInCell="1" allowOverlap="1" wp14:anchorId="740DF4E3" wp14:editId="4710B3AB">
+              <wp:anchor distT="0" distB="0" distL="114300" distR="114300" simplePos="0" relativeHeight="251660288" behindDoc="0" locked="0" layoutInCell="1" allowOverlap="1" wp14:anchorId="740DF4E3" wp14:editId="7BD96266">
                 <wp:simplePos x="0" y="0"/>
                 <wp:positionH relativeFrom="column">
                   <wp:posOffset>-207010</wp:posOffset>
@@ -329,7 +361,15 @@
                                 <w:sz w:val="18"/>
                                 <w:szCs w:val="18"/>
                               </w:rPr>
-                              <w:t>BS in Computer Science</w:t>
+                              <w:t>Major</w:t>
+                            </w:r>
+                            <w:r>
+                              <w:rPr>
+                                <w:rFonts w:ascii="Avenir Next" w:hAnsi="Avenir Next"/>
+                                <w:sz w:val="18"/>
+                                <w:szCs w:val="18"/>
+                              </w:rPr>
+                              <w:t xml:space="preserve"> in Computer Science</w:t>
                             </w:r>
                           </w:p>
                           <w:p>
@@ -430,6 +470,15 @@
                               </w:rPr>
                               <w:t>4</w:t>
                             </w:r>
+                          </w:p>
+                          <w:p>
+                            <w:pPr>
+                              <w:rPr>
+                                <w:rFonts w:ascii="Avenir Next" w:hAnsi="Avenir Next"/>
+                                <w:sz w:val="18"/>
+                                <w:szCs w:val="18"/>
+                              </w:rPr>
+                            </w:pPr>
                           </w:p>
                           <w:p>
                             <w:pPr>
@@ -449,6 +498,16 @@
                               </w:rPr>
                               <w:t>Vanderbilt University</w:t>
                             </w:r>
+                            <w:r>
+                              <w:rPr>
+                                <w:rFonts w:ascii="Avenir Next" w:hAnsi="Avenir Next"/>
+                                <w:b/>
+                                <w:bCs/>
+                                <w:sz w:val="18"/>
+                                <w:szCs w:val="18"/>
+                              </w:rPr>
+                              <w:t xml:space="preserve"> Boot Camps</w:t>
+                            </w:r>
                           </w:p>
                           <w:p>
                             <w:pPr>
@@ -515,167 +574,6 @@
                                 <w:szCs w:val="18"/>
                               </w:rPr>
                               <w:t>Grade: A</w:t>
-                            </w:r>
-                          </w:p>
-                          <w:p>
-                            <w:pPr>
-                              <w:rPr>
-                                <w:rFonts w:ascii="Avenir Next" w:hAnsi="Avenir Next"/>
-                                <w:sz w:val="18"/>
-                                <w:szCs w:val="18"/>
-                              </w:rPr>
-                            </w:pPr>
-                          </w:p>
-                          <w:p>
-                            <w:pPr>
-                              <w:rPr>
-                                <w:rFonts w:ascii="Avenir Next" w:hAnsi="Avenir Next"/>
-                                <w:color w:val="000000" w:themeColor="text1"/>
-                                <w:sz w:val="28"/>
-                                <w:szCs w:val="28"/>
-                              </w:rPr>
-                            </w:pPr>
-                            <w:r>
-                              <w:rPr>
-                                <w:rFonts w:ascii="Avenir Next" w:hAnsi="Avenir Next"/>
-                                <w:color w:val="000000" w:themeColor="text1"/>
-                                <w:sz w:val="28"/>
-                                <w:szCs w:val="28"/>
-                              </w:rPr>
-                              <w:t>COURSEWORK</w:t>
-                            </w:r>
-                          </w:p>
-                          <w:p>
-                            <w:pPr>
-                              <w:rPr>
-                                <w:rFonts w:ascii="Avenir Next" w:hAnsi="Avenir Next"/>
-                                <w:color w:val="000000" w:themeColor="text1"/>
-                                <w:sz w:val="17"/>
-                                <w:szCs w:val="17"/>
-                              </w:rPr>
-                            </w:pPr>
-                            <w:r>
-                              <w:rPr>
-                                <w:rFonts w:ascii="Avenir Next" w:hAnsi="Avenir Next"/>
-                                <w:color w:val="000000" w:themeColor="text1"/>
-                                <w:sz w:val="17"/>
-                                <w:szCs w:val="17"/>
-                              </w:rPr>
-                              <w:t>Data Structures and Algorithms</w:t>
-                            </w:r>
-                          </w:p>
-                          <w:p>
-                            <w:pPr>
-                              <w:rPr>
-                                <w:rFonts w:ascii="Avenir Next" w:hAnsi="Avenir Next"/>
-                                <w:color w:val="000000" w:themeColor="text1"/>
-                                <w:sz w:val="17"/>
-                                <w:szCs w:val="17"/>
-                              </w:rPr>
-                            </w:pPr>
-                            <w:r>
-                              <w:rPr>
-                                <w:rFonts w:ascii="Avenir Next" w:hAnsi="Avenir Next"/>
-                                <w:color w:val="000000" w:themeColor="text1"/>
-                                <w:sz w:val="17"/>
-                                <w:szCs w:val="17"/>
-                              </w:rPr>
-                              <w:t>Systems Programming</w:t>
-                            </w:r>
-                          </w:p>
-                          <w:p>
-                            <w:pPr>
-                              <w:rPr>
-                                <w:rFonts w:ascii="Avenir Next" w:hAnsi="Avenir Next"/>
-                                <w:color w:val="000000" w:themeColor="text1"/>
-                                <w:sz w:val="17"/>
-                                <w:szCs w:val="17"/>
-                              </w:rPr>
-                            </w:pPr>
-                            <w:r>
-                              <w:rPr>
-                                <w:rFonts w:ascii="Avenir Next" w:hAnsi="Avenir Next"/>
-                                <w:color w:val="000000" w:themeColor="text1"/>
-                                <w:sz w:val="17"/>
-                                <w:szCs w:val="17"/>
-                              </w:rPr>
-                              <w:t>Algorithm Analysis/Automata</w:t>
-                            </w:r>
-                          </w:p>
-                          <w:p>
-                            <w:pPr>
-                              <w:rPr>
-                                <w:rFonts w:ascii="Avenir Next" w:hAnsi="Avenir Next"/>
-                                <w:color w:val="000000" w:themeColor="text1"/>
-                                <w:sz w:val="17"/>
-                                <w:szCs w:val="17"/>
-                              </w:rPr>
-                            </w:pPr>
-                            <w:r>
-                              <w:rPr>
-                                <w:rFonts w:ascii="Avenir Next" w:hAnsi="Avenir Next"/>
-                                <w:color w:val="000000" w:themeColor="text1"/>
-                                <w:sz w:val="17"/>
-                                <w:szCs w:val="17"/>
-                              </w:rPr>
-                              <w:t>Linear Algebra</w:t>
-                            </w:r>
-                          </w:p>
-                          <w:p>
-                            <w:pPr>
-                              <w:rPr>
-                                <w:rFonts w:ascii="Avenir Next" w:hAnsi="Avenir Next"/>
-                                <w:color w:val="000000" w:themeColor="text1"/>
-                                <w:sz w:val="17"/>
-                                <w:szCs w:val="17"/>
-                              </w:rPr>
-                            </w:pPr>
-                            <w:r>
-                              <w:rPr>
-                                <w:rFonts w:ascii="Avenir Next" w:hAnsi="Avenir Next"/>
-                                <w:color w:val="000000" w:themeColor="text1"/>
-                                <w:sz w:val="17"/>
-                                <w:szCs w:val="17"/>
-                              </w:rPr>
-                              <w:t>Numerical Algorithms/Scientific Computing</w:t>
-                            </w:r>
-                          </w:p>
-                          <w:p>
-                            <w:pPr>
-                              <w:rPr>
-                                <w:rFonts w:ascii="Avenir Next" w:hAnsi="Avenir Next"/>
-                                <w:color w:val="000000" w:themeColor="text1"/>
-                                <w:sz w:val="17"/>
-                                <w:szCs w:val="17"/>
-                              </w:rPr>
-                            </w:pPr>
-                            <w:r>
-                              <w:rPr>
-                                <w:rFonts w:ascii="Avenir Next" w:hAnsi="Avenir Next"/>
-                                <w:color w:val="000000" w:themeColor="text1"/>
-                                <w:sz w:val="17"/>
-                                <w:szCs w:val="17"/>
-                              </w:rPr>
-                              <w:t>Multivariate Calculus</w:t>
-                            </w:r>
-                          </w:p>
-                          <w:p>
-                            <w:pPr>
-                              <w:rPr>
-                                <w:rFonts w:ascii="Avenir Next" w:hAnsi="Avenir Next"/>
-                                <w:color w:val="000000" w:themeColor="text1"/>
-                                <w:sz w:val="17"/>
-                                <w:szCs w:val="17"/>
-                              </w:rPr>
-                            </w:pPr>
-                            <w:r>
-                              <w:rPr>
-                                <w:rFonts w:ascii="Avenir Next" w:hAnsi="Avenir Next"/>
-                                <w:color w:val="000000" w:themeColor="text1"/>
-                                <w:sz w:val="17"/>
-                                <w:szCs w:val="17"/>
-                              </w:rPr>
-                              <w:t>Differential Equations</w:t>
                             </w:r>
                           </w:p>
                           <w:p>
@@ -952,7 +850,9 @@
                                 <w:szCs w:val="20"/>
                               </w:rPr>
                             </w:pPr>
-                            <w:r>
+                          </w:p>
+                          <w:p>
+                            <w:pPr>
                               <w:rPr>
                                 <w:rFonts w:ascii="Avenir Next" w:hAnsi="Avenir Next"/>
                                 <w:b/>
@@ -960,6 +860,15 @@
                                 <w:sz w:val="20"/>
                                 <w:szCs w:val="20"/>
                               </w:rPr>
+                            </w:pPr>
+                            <w:r>
+                              <w:rPr>
+                                <w:rFonts w:ascii="Avenir Next" w:hAnsi="Avenir Next"/>
+                                <w:b/>
+                                <w:bCs/>
+                                <w:sz w:val="20"/>
+                                <w:szCs w:val="20"/>
+                              </w:rPr>
                               <w:t>Soft Skills</w:t>
                             </w:r>
                           </w:p>
@@ -1042,6 +951,7 @@
                               </w:rPr>
                             </w:pPr>
                             <w:hyperlink r:id="rId12" w:history="1">
+                              <w:proofErr w:type="spellStart"/>
                               <w:r>
                                 <w:rPr>
                                   <w:rStyle w:val="Hyperlink"/>
@@ -1051,7 +961,49 @@
                                   <w:sz w:val="18"/>
                                   <w:szCs w:val="18"/>
                                 </w:rPr>
-                                <w:t>lakelon.dev</w:t>
+                                <w:t>sso.lakelon.dev</w:t>
+                              </w:r>
+                              <w:proofErr w:type="spellEnd"/>
+                            </w:hyperlink>
+                            <w:r>
+                              <w:rPr>
+                                <w:rFonts w:ascii="Avenir Next" w:hAnsi="Avenir Next"/>
+                                <w:color w:val="000000" w:themeColor="text1"/>
+                                <w:sz w:val="18"/>
+                                <w:szCs w:val="18"/>
+                              </w:rPr>
+                              <w:t xml:space="preserve">: </w:t>
+                            </w:r>
+                            <w:r>
+                              <w:rPr>
+                                <w:rFonts w:ascii="Avenir Next" w:hAnsi="Avenir Next"/>
+                                <w:color w:val="000000" w:themeColor="text1"/>
+                                <w:sz w:val="18"/>
+                                <w:szCs w:val="18"/>
+                              </w:rPr>
+                              <w:t xml:space="preserve">Custom SSO system to be used with a network of future personal projects. </w:t>
+                            </w:r>
+                          </w:p>
+                          <w:p>
+                            <w:pPr>
+                              <w:rPr>
+                                <w:rFonts w:ascii="Avenir Next" w:hAnsi="Avenir Next"/>
+                                <w:color w:val="000000" w:themeColor="text1"/>
+                                <w:sz w:val="18"/>
+                                <w:szCs w:val="18"/>
+                              </w:rPr>
+                            </w:pPr>
+                            <w:hyperlink r:id="rId13" w:history="1">
+                              <w:r>
+                                <w:rPr>
+                                  <w:rStyle w:val="Hyperlink"/>
+                                  <w:rFonts w:ascii="Avenir Next" w:hAnsi="Avenir Next"/>
+                                  <w:b/>
+                                  <w:bCs/>
+                                  <w:sz w:val="18"/>
+                                  <w:szCs w:val="18"/>
+                                </w:rPr>
+                                <w:t>Blender Bee Swarm</w:t>
                               </w:r>
                             </w:hyperlink>
                             <w:r>
@@ -1070,19 +1022,79 @@
                                 <w:sz w:val="18"/>
                                 <w:szCs w:val="18"/>
                               </w:rPr>
-                              <w:t>Personal software infrastructure powered by Docker and Raspberry Pi.</w:t>
-                            </w:r>
-                          </w:p>
-                          <w:p>
-                            <w:pPr>
-                              <w:rPr>
-                                <w:rFonts w:ascii="Avenir Next" w:hAnsi="Avenir Next"/>
-                                <w:color w:val="000000" w:themeColor="text1"/>
-                                <w:sz w:val="18"/>
-                                <w:szCs w:val="18"/>
-                              </w:rPr>
-                            </w:pPr>
-                            <w:hyperlink r:id="rId13" w:history="1">
+                              <w:t>Bee pollination animation using Particle Swarm Opt</w:t>
+                            </w:r>
+                            <w:r>
+                              <w:rPr>
+                                <w:rFonts w:ascii="Avenir Next" w:hAnsi="Avenir Next"/>
+                                <w:color w:val="000000" w:themeColor="text1"/>
+                                <w:sz w:val="18"/>
+                                <w:szCs w:val="18"/>
+                              </w:rPr>
+                              <w:t>i</w:t>
+                            </w:r>
+                            <w:r>
+                              <w:rPr>
+                                <w:rFonts w:ascii="Avenir Next" w:hAnsi="Avenir Next"/>
+                                <w:color w:val="000000" w:themeColor="text1"/>
+                                <w:sz w:val="18"/>
+                                <w:szCs w:val="18"/>
+                              </w:rPr>
+                              <w:t>mization.</w:t>
+                            </w:r>
+                          </w:p>
+                          <w:p>
+                            <w:pPr>
+                              <w:rPr>
+                                <w:rFonts w:ascii="Avenir Next" w:hAnsi="Avenir Next"/>
+                                <w:color w:val="000000" w:themeColor="text1"/>
+                                <w:sz w:val="18"/>
+                                <w:szCs w:val="18"/>
+                              </w:rPr>
+                            </w:pPr>
+                            <w:hyperlink r:id="rId14" w:history="1">
+                              <w:r>
+                                <w:rPr>
+                                  <w:rStyle w:val="Hyperlink"/>
+                                  <w:rFonts w:ascii="Avenir Next" w:hAnsi="Avenir Next"/>
+                                  <w:b/>
+                                  <w:bCs/>
+                                  <w:sz w:val="18"/>
+                                  <w:szCs w:val="18"/>
+                                </w:rPr>
+                                <w:t>Particle Swarm Visualization</w:t>
+                              </w:r>
+                            </w:hyperlink>
+                            <w:r>
+                              <w:rPr>
+                                <w:rFonts w:ascii="Avenir Next" w:hAnsi="Avenir Next"/>
+                                <w:color w:val="000000" w:themeColor="text1"/>
+                                <w:sz w:val="18"/>
+                                <w:szCs w:val="18"/>
+                              </w:rPr>
+                              <w:t xml:space="preserve">: </w:t>
+                            </w:r>
+                            <w:r>
+                              <w:rPr>
+                                <w:rFonts w:ascii="Avenir Next" w:hAnsi="Avenir Next"/>
+                                <w:color w:val="000000" w:themeColor="text1"/>
+                                <w:sz w:val="18"/>
+                                <w:szCs w:val="18"/>
+                              </w:rPr>
+                              <w:t xml:space="preserve">Using Particle Swarm Optimization to create 2D shapes. </w:t>
+                            </w:r>
+                          </w:p>
+                          <w:p>
+                            <w:pPr>
+                              <w:rPr>
+                                <w:rFonts w:ascii="Avenir Next" w:hAnsi="Avenir Next"/>
+                                <w:color w:val="000000" w:themeColor="text1"/>
+                                <w:sz w:val="18"/>
+                                <w:szCs w:val="18"/>
+                              </w:rPr>
+                            </w:pPr>
+                            <w:hyperlink r:id="rId15" w:history="1">
+                              <w:proofErr w:type="spellStart"/>
                               <w:r>
                                 <w:rPr>
                                   <w:rStyle w:val="Hyperlink"/>
@@ -1094,6 +1106,7 @@
                                 </w:rPr>
                                 <w:t>FragranceFinder</w:t>
                               </w:r>
+                              <w:proofErr w:type="spellEnd"/>
                             </w:hyperlink>
                             <w:r>
                               <w:rPr>
@@ -1102,16 +1115,16 @@
                                 <w:sz w:val="18"/>
                                 <w:szCs w:val="18"/>
                               </w:rPr>
-                              <w:t xml:space="preserve">: Web application that </w:t>
-                            </w:r>
-                            <w:r>
-                              <w:rPr>
-                                <w:rFonts w:ascii="Avenir Next" w:hAnsi="Avenir Next"/>
-                                <w:color w:val="000000" w:themeColor="text1"/>
-                                <w:sz w:val="18"/>
-                                <w:szCs w:val="18"/>
-                              </w:rPr>
-                              <w:t>scrapes and displays data from over 10 different fragrance sites.</w:t>
+                              <w:t xml:space="preserve">: </w:t>
+                            </w:r>
+                            <w:r>
+                              <w:rPr>
+                                <w:rFonts w:ascii="Avenir Next" w:hAnsi="Avenir Next"/>
+                                <w:color w:val="000000" w:themeColor="text1"/>
+                                <w:sz w:val="18"/>
+                                <w:szCs w:val="18"/>
+                              </w:rPr>
+                              <w:t xml:space="preserve">Best-price finder for fragrances using data from 10+ fragrance sites. </w:t>
                             </w:r>
                           </w:p>
                           <w:p>
@@ -1123,7 +1136,8 @@
                                 <w:szCs w:val="15"/>
                               </w:rPr>
                             </w:pPr>
-                            <w:hyperlink r:id="rId14" w:history="1">
+                            <w:hyperlink r:id="rId16" w:history="1">
+                              <w:proofErr w:type="spellStart"/>
                               <w:r>
                                 <w:rPr>
                                   <w:rStyle w:val="Hyperlink"/>
@@ -1135,6 +1149,7 @@
                                 </w:rPr>
                                 <w:t>Memebook</w:t>
                               </w:r>
+                              <w:proofErr w:type="spellEnd"/>
                             </w:hyperlink>
                             <w:r>
                               <w:rPr>
@@ -1175,7 +1190,7 @@
                                 <w:szCs w:val="18"/>
                               </w:rPr>
                             </w:pPr>
-                            <w:hyperlink r:id="rId15" w:history="1">
+                            <w:hyperlink r:id="rId17" w:history="1">
                               <w:r>
                                 <w:rPr>
                                   <w:rStyle w:val="Hyperlink"/>
@@ -1206,7 +1221,7 @@
                                 <w:sz w:val="18"/>
                                 <w:szCs w:val="18"/>
                               </w:rPr>
-                              <w:t>React app that demonstrates my frontend capability while providing a detailed display of my skills and experience.</w:t>
+                              <w:t>Persona portfolio website.</w:t>
                             </w:r>
                           </w:p>
                           <w:p>
@@ -1310,7 +1325,15 @@
                           <w:sz w:val="18"/>
                           <w:szCs w:val="18"/>
                         </w:rPr>
-                        <w:t>BS in Computer Science</w:t>
+                        <w:t>Major</w:t>
+                      </w:r>
+                      <w:r>
+                        <w:rPr>
+                          <w:rFonts w:ascii="Avenir Next" w:hAnsi="Avenir Next"/>
+                          <w:sz w:val="18"/>
+                          <w:szCs w:val="18"/>
+                        </w:rPr>
+                        <w:t xml:space="preserve"> in Computer Science</w:t>
                       </w:r>
                     </w:p>
                     <w:p>
@@ -1411,6 +1434,15 @@
                         </w:rPr>
                         <w:t>4</w:t>
                       </w:r>
+                    </w:p>
+                    <w:p>
+                      <w:pPr>
+                        <w:rPr>
+                          <w:rFonts w:ascii="Avenir Next" w:hAnsi="Avenir Next"/>
+                          <w:sz w:val="18"/>
+                          <w:szCs w:val="18"/>
+                        </w:rPr>
+                      </w:pPr>
                     </w:p>
                     <w:p>
                       <w:pPr>
@@ -1430,6 +1462,16 @@
                         </w:rPr>
                         <w:t>Vanderbilt University</w:t>
                       </w:r>
+                      <w:r>
+                        <w:rPr>
+                          <w:rFonts w:ascii="Avenir Next" w:hAnsi="Avenir Next"/>
+                          <w:b/>
+                          <w:bCs/>
+                          <w:sz w:val="18"/>
+                          <w:szCs w:val="18"/>
+                        </w:rPr>
+                        <w:t xml:space="preserve"> Boot Camps</w:t>
+                      </w:r>
                     </w:p>
                     <w:p>
                       <w:pPr>
@@ -1496,167 +1538,6 @@
                           <w:szCs w:val="18"/>
                         </w:rPr>
                         <w:t>Grade: A</w:t>
-                      </w:r>
-                    </w:p>
-                    <w:p>
-                      <w:pPr>
-                        <w:rPr>
-                          <w:rFonts w:ascii="Avenir Next" w:hAnsi="Avenir Next"/>
-                          <w:sz w:val="18"/>
-                          <w:szCs w:val="18"/>
-                        </w:rPr>
-                      </w:pPr>
-                    </w:p>
-                    <w:p>
-                      <w:pPr>
-                        <w:rPr>
-                          <w:rFonts w:ascii="Avenir Next" w:hAnsi="Avenir Next"/>
-                          <w:color w:val="000000" w:themeColor="text1"/>
-                          <w:sz w:val="28"/>
-                          <w:szCs w:val="28"/>
-                        </w:rPr>
-                      </w:pPr>
-                      <w:r>
-                        <w:rPr>
-                          <w:rFonts w:ascii="Avenir Next" w:hAnsi="Avenir Next"/>
-                          <w:color w:val="000000" w:themeColor="text1"/>
-                          <w:sz w:val="28"/>
-                          <w:szCs w:val="28"/>
-                        </w:rPr>
-                        <w:t>COURSEWORK</w:t>
-                      </w:r>
-                    </w:p>
-                    <w:p>
-                      <w:pPr>
-                        <w:rPr>
-                          <w:rFonts w:ascii="Avenir Next" w:hAnsi="Avenir Next"/>
-                          <w:color w:val="000000" w:themeColor="text1"/>
-                          <w:sz w:val="17"/>
-                          <w:szCs w:val="17"/>
-                        </w:rPr>
-                      </w:pPr>
-                      <w:r>
-                        <w:rPr>
-                          <w:rFonts w:ascii="Avenir Next" w:hAnsi="Avenir Next"/>
-                          <w:color w:val="000000" w:themeColor="text1"/>
-                          <w:sz w:val="17"/>
-                          <w:szCs w:val="17"/>
-                        </w:rPr>
-                        <w:t>Data Structures and Algorithms</w:t>
-                      </w:r>
-                    </w:p>
-                    <w:p>
-                      <w:pPr>
-                        <w:rPr>
-                          <w:rFonts w:ascii="Avenir Next" w:hAnsi="Avenir Next"/>
-                          <w:color w:val="000000" w:themeColor="text1"/>
-                          <w:sz w:val="17"/>
-                          <w:szCs w:val="17"/>
-                        </w:rPr>
-                      </w:pPr>
-                      <w:r>
-                        <w:rPr>
-                          <w:rFonts w:ascii="Avenir Next" w:hAnsi="Avenir Next"/>
-                          <w:color w:val="000000" w:themeColor="text1"/>
-                          <w:sz w:val="17"/>
-                          <w:szCs w:val="17"/>
-                        </w:rPr>
-                        <w:t>Systems Programming</w:t>
-                      </w:r>
-                    </w:p>
-                    <w:p>
-                      <w:pPr>
-                        <w:rPr>
-                          <w:rFonts w:ascii="Avenir Next" w:hAnsi="Avenir Next"/>
-                          <w:color w:val="000000" w:themeColor="text1"/>
-                          <w:sz w:val="17"/>
-                          <w:szCs w:val="17"/>
-                        </w:rPr>
-                      </w:pPr>
-                      <w:r>
-                        <w:rPr>
-                          <w:rFonts w:ascii="Avenir Next" w:hAnsi="Avenir Next"/>
-                          <w:color w:val="000000" w:themeColor="text1"/>
-                          <w:sz w:val="17"/>
-                          <w:szCs w:val="17"/>
-                        </w:rPr>
-                        <w:t>Algorithm Analysis/Automata</w:t>
-                      </w:r>
-                    </w:p>
-                    <w:p>
-                      <w:pPr>
-                        <w:rPr>
-                          <w:rFonts w:ascii="Avenir Next" w:hAnsi="Avenir Next"/>
-                          <w:color w:val="000000" w:themeColor="text1"/>
-                          <w:sz w:val="17"/>
-                          <w:szCs w:val="17"/>
-                        </w:rPr>
-                      </w:pPr>
-                      <w:r>
-                        <w:rPr>
-                          <w:rFonts w:ascii="Avenir Next" w:hAnsi="Avenir Next"/>
-                          <w:color w:val="000000" w:themeColor="text1"/>
-                          <w:sz w:val="17"/>
-                          <w:szCs w:val="17"/>
-                        </w:rPr>
-                        <w:t>Linear Algebra</w:t>
-                      </w:r>
-                    </w:p>
-                    <w:p>
-                      <w:pPr>
-                        <w:rPr>
-                          <w:rFonts w:ascii="Avenir Next" w:hAnsi="Avenir Next"/>
-                          <w:color w:val="000000" w:themeColor="text1"/>
-                          <w:sz w:val="17"/>
-                          <w:szCs w:val="17"/>
-                        </w:rPr>
-                      </w:pPr>
-                      <w:r>
-                        <w:rPr>
-                          <w:rFonts w:ascii="Avenir Next" w:hAnsi="Avenir Next"/>
-                          <w:color w:val="000000" w:themeColor="text1"/>
-                          <w:sz w:val="17"/>
-                          <w:szCs w:val="17"/>
-                        </w:rPr>
-                        <w:t>Numerical Algorithms/Scientific Computing</w:t>
-                      </w:r>
-                    </w:p>
-                    <w:p>
-                      <w:pPr>
-                        <w:rPr>
-                          <w:rFonts w:ascii="Avenir Next" w:hAnsi="Avenir Next"/>
-                          <w:color w:val="000000" w:themeColor="text1"/>
-                          <w:sz w:val="17"/>
-                          <w:szCs w:val="17"/>
-                        </w:rPr>
-                      </w:pPr>
-                      <w:r>
-                        <w:rPr>
-                          <w:rFonts w:ascii="Avenir Next" w:hAnsi="Avenir Next"/>
-                          <w:color w:val="000000" w:themeColor="text1"/>
-                          <w:sz w:val="17"/>
-                          <w:szCs w:val="17"/>
-                        </w:rPr>
-                        <w:t>Multivariate Calculus</w:t>
-                      </w:r>
-                    </w:p>
-                    <w:p>
-                      <w:pPr>
-                        <w:rPr>
-                          <w:rFonts w:ascii="Avenir Next" w:hAnsi="Avenir Next"/>
-                          <w:color w:val="000000" w:themeColor="text1"/>
-                          <w:sz w:val="17"/>
-                          <w:szCs w:val="17"/>
-                        </w:rPr>
-                      </w:pPr>
-                      <w:r>
-                        <w:rPr>
-                          <w:rFonts w:ascii="Avenir Next" w:hAnsi="Avenir Next"/>
-                          <w:color w:val="000000" w:themeColor="text1"/>
-                          <w:sz w:val="17"/>
-                          <w:szCs w:val="17"/>
-                        </w:rPr>
-                        <w:t>Differential Equations</w:t>
                       </w:r>
                     </w:p>
                     <w:p>
@@ -1933,7 +1814,9 @@
                           <w:szCs w:val="20"/>
                         </w:rPr>
                       </w:pPr>
-                      <w:r>
+                    </w:p>
+                    <w:p>
+                      <w:pPr>
                         <w:rPr>
                           <w:rFonts w:ascii="Avenir Next" w:hAnsi="Avenir Next"/>
                           <w:b/>
@@ -1941,6 +1824,15 @@
                           <w:sz w:val="20"/>
                           <w:szCs w:val="20"/>
                         </w:rPr>
+                      </w:pPr>
+                      <w:r>
+                        <w:rPr>
+                          <w:rFonts w:ascii="Avenir Next" w:hAnsi="Avenir Next"/>
+                          <w:b/>
+                          <w:bCs/>
+                          <w:sz w:val="20"/>
+                          <w:szCs w:val="20"/>
+                        </w:rPr>
                         <w:t>Soft Skills</w:t>
                       </w:r>
                     </w:p>
@@ -2022,7 +1914,8 @@
                           <w:szCs w:val="18"/>
                         </w:rPr>
                       </w:pPr>
-                      <w:hyperlink r:id="rId16" w:history="1">
+                      <w:hyperlink r:id="rId18" w:history="1">
+                        <w:proofErr w:type="spellStart"/>
                         <w:r>
                           <w:rPr>
                             <w:rStyle w:val="Hyperlink"/>
@@ -2032,7 +1925,49 @@
                             <w:sz w:val="18"/>
                             <w:szCs w:val="18"/>
                           </w:rPr>
-                          <w:t>lakelon.dev</w:t>
+                          <w:t>sso.lakelon.dev</w:t>
+                        </w:r>
+                        <w:proofErr w:type="spellEnd"/>
+                      </w:hyperlink>
+                      <w:r>
+                        <w:rPr>
+                          <w:rFonts w:ascii="Avenir Next" w:hAnsi="Avenir Next"/>
+                          <w:color w:val="000000" w:themeColor="text1"/>
+                          <w:sz w:val="18"/>
+                          <w:szCs w:val="18"/>
+                        </w:rPr>
+                        <w:t xml:space="preserve">: </w:t>
+                      </w:r>
+                      <w:r>
+                        <w:rPr>
+                          <w:rFonts w:ascii="Avenir Next" w:hAnsi="Avenir Next"/>
+                          <w:color w:val="000000" w:themeColor="text1"/>
+                          <w:sz w:val="18"/>
+                          <w:szCs w:val="18"/>
+                        </w:rPr>
+                        <w:t xml:space="preserve">Custom SSO system to be used with a network of future personal projects. </w:t>
+                      </w:r>
+                    </w:p>
+                    <w:p>
+                      <w:pPr>
+                        <w:rPr>
+                          <w:rFonts w:ascii="Avenir Next" w:hAnsi="Avenir Next"/>
+                          <w:color w:val="000000" w:themeColor="text1"/>
+                          <w:sz w:val="18"/>
+                          <w:szCs w:val="18"/>
+                        </w:rPr>
+                      </w:pPr>
+                      <w:hyperlink r:id="rId19" w:history="1">
+                        <w:r>
+                          <w:rPr>
+                            <w:rStyle w:val="Hyperlink"/>
+                            <w:rFonts w:ascii="Avenir Next" w:hAnsi="Avenir Next"/>
+                            <w:b/>
+                            <w:bCs/>
+                            <w:sz w:val="18"/>
+                            <w:szCs w:val="18"/>
+                          </w:rPr>
+                          <w:t>Blender Bee Swarm</w:t>
                         </w:r>
                       </w:hyperlink>
                       <w:r>
@@ -2051,19 +1986,79 @@
                           <w:sz w:val="18"/>
                           <w:szCs w:val="18"/>
                         </w:rPr>
-                        <w:t>Personal software infrastructure powered by Docker and Raspberry Pi.</w:t>
-                      </w:r>
-                    </w:p>
-                    <w:p>
-                      <w:pPr>
-                        <w:rPr>
-                          <w:rFonts w:ascii="Avenir Next" w:hAnsi="Avenir Next"/>
-                          <w:color w:val="000000" w:themeColor="text1"/>
-                          <w:sz w:val="18"/>
-                          <w:szCs w:val="18"/>
-                        </w:rPr>
-                      </w:pPr>
-                      <w:hyperlink r:id="rId17" w:history="1">
+                        <w:t>Bee pollination animation using Particle Swarm Opt</w:t>
+                      </w:r>
+                      <w:r>
+                        <w:rPr>
+                          <w:rFonts w:ascii="Avenir Next" w:hAnsi="Avenir Next"/>
+                          <w:color w:val="000000" w:themeColor="text1"/>
+                          <w:sz w:val="18"/>
+                          <w:szCs w:val="18"/>
+                        </w:rPr>
+                        <w:t>i</w:t>
+                      </w:r>
+                      <w:r>
+                        <w:rPr>
+                          <w:rFonts w:ascii="Avenir Next" w:hAnsi="Avenir Next"/>
+                          <w:color w:val="000000" w:themeColor="text1"/>
+                          <w:sz w:val="18"/>
+                          <w:szCs w:val="18"/>
+                        </w:rPr>
+                        <w:t>mization.</w:t>
+                      </w:r>
+                    </w:p>
+                    <w:p>
+                      <w:pPr>
+                        <w:rPr>
+                          <w:rFonts w:ascii="Avenir Next" w:hAnsi="Avenir Next"/>
+                          <w:color w:val="000000" w:themeColor="text1"/>
+                          <w:sz w:val="18"/>
+                          <w:szCs w:val="18"/>
+                        </w:rPr>
+                      </w:pPr>
+                      <w:hyperlink r:id="rId20" w:history="1">
+                        <w:r>
+                          <w:rPr>
+                            <w:rStyle w:val="Hyperlink"/>
+                            <w:rFonts w:ascii="Avenir Next" w:hAnsi="Avenir Next"/>
+                            <w:b/>
+                            <w:bCs/>
+                            <w:sz w:val="18"/>
+                            <w:szCs w:val="18"/>
+                          </w:rPr>
+                          <w:t>Particle Swarm Visualization</w:t>
+                        </w:r>
+                      </w:hyperlink>
+                      <w:r>
+                        <w:rPr>
+                          <w:rFonts w:ascii="Avenir Next" w:hAnsi="Avenir Next"/>
+                          <w:color w:val="000000" w:themeColor="text1"/>
+                          <w:sz w:val="18"/>
+                          <w:szCs w:val="18"/>
+                        </w:rPr>
+                        <w:t xml:space="preserve">: </w:t>
+                      </w:r>
+                      <w:r>
+                        <w:rPr>
+                          <w:rFonts w:ascii="Avenir Next" w:hAnsi="Avenir Next"/>
+                          <w:color w:val="000000" w:themeColor="text1"/>
+                          <w:sz w:val="18"/>
+                          <w:szCs w:val="18"/>
+                        </w:rPr>
+                        <w:t xml:space="preserve">Using Particle Swarm Optimization to create 2D shapes. </w:t>
+                      </w:r>
+                    </w:p>
+                    <w:p>
+                      <w:pPr>
+                        <w:rPr>
+                          <w:rFonts w:ascii="Avenir Next" w:hAnsi="Avenir Next"/>
+                          <w:color w:val="000000" w:themeColor="text1"/>
+                          <w:sz w:val="18"/>
+                          <w:szCs w:val="18"/>
+                        </w:rPr>
+                      </w:pPr>
+                      <w:hyperlink r:id="rId21" w:history="1">
+                        <w:proofErr w:type="spellStart"/>
                         <w:r>
                           <w:rPr>
                             <w:rStyle w:val="Hyperlink"/>
@@ -2075,6 +2070,7 @@
                           </w:rPr>
                           <w:t>FragranceFinder</w:t>
                         </w:r>
+                        <w:proofErr w:type="spellEnd"/>
                       </w:hyperlink>
                       <w:r>
                         <w:rPr>
@@ -2083,16 +2079,16 @@
                           <w:sz w:val="18"/>
                           <w:szCs w:val="18"/>
                         </w:rPr>
-                        <w:t xml:space="preserve">: Web application that </w:t>
-                      </w:r>
-                      <w:r>
-                        <w:rPr>
-                          <w:rFonts w:ascii="Avenir Next" w:hAnsi="Avenir Next"/>
-                          <w:color w:val="000000" w:themeColor="text1"/>
-                          <w:sz w:val="18"/>
-                          <w:szCs w:val="18"/>
-                        </w:rPr>
-                        <w:t>scrapes and displays data from over 10 different fragrance sites.</w:t>
+                        <w:t xml:space="preserve">: </w:t>
+                      </w:r>
+                      <w:r>
+                        <w:rPr>
+                          <w:rFonts w:ascii="Avenir Next" w:hAnsi="Avenir Next"/>
+                          <w:color w:val="000000" w:themeColor="text1"/>
+                          <w:sz w:val="18"/>
+                          <w:szCs w:val="18"/>
+                        </w:rPr>
+                        <w:t xml:space="preserve">Best-price finder for fragrances using data from 10+ fragrance sites. </w:t>
                       </w:r>
                     </w:p>
                     <w:p>
@@ -2104,7 +2100,8 @@
                           <w:szCs w:val="15"/>
                         </w:rPr>
                       </w:pPr>
-                      <w:hyperlink r:id="rId18" w:history="1">
+                      <w:hyperlink r:id="rId22" w:history="1">
+                        <w:proofErr w:type="spellStart"/>
                         <w:r>
                           <w:rPr>
                             <w:rStyle w:val="Hyperlink"/>
@@ -2116,6 +2113,7 @@
                           </w:rPr>
                           <w:t>Memebook</w:t>
                         </w:r>
+                        <w:proofErr w:type="spellEnd"/>
                       </w:hyperlink>
                       <w:r>
                         <w:rPr>
@@ -2156,7 +2154,7 @@
                           <w:szCs w:val="18"/>
                         </w:rPr>
                       </w:pPr>
-                      <w:hyperlink r:id="rId19" w:history="1">
+                      <w:hyperlink r:id="rId23" w:history="1">
                         <w:r>
                           <w:rPr>
                             <w:rStyle w:val="Hyperlink"/>
@@ -2187,7 +2185,7 @@
                           <w:sz w:val="18"/>
                           <w:szCs w:val="18"/>
                         </w:rPr>
-                        <w:t>React app that demonstrates my frontend capability while providing a detailed display of my skills and experience.</w:t>
+                        <w:t>Persona portfolio website.</w:t>
                       </w:r>
                     </w:p>
                     <w:p>
@@ -2320,7 +2318,7 @@
                                 <w:sz w:val="20"/>
                                 <w:szCs w:val="20"/>
                               </w:rPr>
-                              <w:t>Co-op</w:t>
+                              <w:t>Intern</w:t>
                             </w:r>
                             <w:r>
                               <w:rPr>
@@ -2487,25 +2485,16 @@
                                 <w:sz w:val="18"/>
                                 <w:szCs w:val="18"/>
                               </w:rPr>
-                              <w:t xml:space="preserve">Learning and implementing machine learning techniques to train models that accurately predict the computer hardware </w:t>
-                            </w:r>
-                            <w:r>
-                              <w:rPr>
-                                <w:rFonts w:ascii="Avenir Next" w:hAnsi="Avenir Next"/>
-                                <w:color w:val="000000" w:themeColor="text1"/>
-                                <w:sz w:val="18"/>
-                                <w:szCs w:val="18"/>
-                              </w:rPr>
-                              <w:t xml:space="preserve">and software </w:t>
-                            </w:r>
-                            <w:r>
-                              <w:rPr>
-                                <w:rFonts w:ascii="Avenir Next" w:hAnsi="Avenir Next"/>
-                                <w:color w:val="000000" w:themeColor="text1"/>
-                                <w:sz w:val="18"/>
-                                <w:szCs w:val="18"/>
-                              </w:rPr>
-                              <w:t>needs of new employees based on historical device usage trends.</w:t>
+                              <w:t xml:space="preserve">Providing device usage data insights and analytics to stakeholders in the Telemetry squad to power </w:t>
+                            </w:r>
+                            <w:r>
+                              <w:rPr>
+                                <w:rFonts w:ascii="Avenir Next" w:hAnsi="Avenir Next"/>
+                                <w:color w:val="000000" w:themeColor="text1"/>
+                                <w:sz w:val="18"/>
+                                <w:szCs w:val="18"/>
+                              </w:rPr>
+                              <w:t xml:space="preserve">device provisioning decisions. </w:t>
                             </w:r>
                           </w:p>
                           <w:p>
@@ -2529,7 +2518,27 @@
                                 <w:sz w:val="18"/>
                                 <w:szCs w:val="18"/>
                               </w:rPr>
-                              <w:t>Leading the introduction of IBM’s Carrot Framework to the Devices Data Insights team, resulting in productivity enhancements and improved codebase structure for data pipelines and reporting.</w:t>
+                              <w:t xml:space="preserve">Maintaining data pipelines and infrastructure to support reporting and analytics across </w:t>
+                            </w:r>
+                            <w:proofErr w:type="spellStart"/>
+                            <w:r>
+                              <w:rPr>
+                                <w:rFonts w:ascii="Avenir Next" w:hAnsi="Avenir Next"/>
+                                <w:color w:val="000000" w:themeColor="text1"/>
+                                <w:sz w:val="18"/>
+                                <w:szCs w:val="18"/>
+                              </w:rPr>
+                              <w:t>Devices@IBM</w:t>
+                            </w:r>
+                            <w:proofErr w:type="spellEnd"/>
+                            <w:r>
+                              <w:rPr>
+                                <w:rFonts w:ascii="Avenir Next" w:hAnsi="Avenir Next"/>
+                                <w:color w:val="000000" w:themeColor="text1"/>
+                                <w:sz w:val="18"/>
+                                <w:szCs w:val="18"/>
+                              </w:rPr>
+                              <w:t>.</w:t>
                             </w:r>
                           </w:p>
                           <w:p>
@@ -2553,269 +2562,16 @@
                                 <w:sz w:val="18"/>
                                 <w:szCs w:val="18"/>
                               </w:rPr>
-                              <w:t>Designed</w:t>
-                            </w:r>
-                            <w:r>
-                              <w:rPr>
-                                <w:rFonts w:ascii="Avenir Next" w:hAnsi="Avenir Next"/>
-                                <w:color w:val="000000" w:themeColor="text1"/>
-                                <w:sz w:val="18"/>
-                                <w:szCs w:val="18"/>
-                              </w:rPr>
-                              <w:t xml:space="preserve"> and </w:t>
-                            </w:r>
-                            <w:r>
-                              <w:rPr>
-                                <w:rFonts w:ascii="Avenir Next" w:hAnsi="Avenir Next"/>
-                                <w:color w:val="000000" w:themeColor="text1"/>
-                                <w:sz w:val="18"/>
-                                <w:szCs w:val="18"/>
-                              </w:rPr>
-                              <w:t>implemented</w:t>
-                            </w:r>
-                            <w:r>
-                              <w:rPr>
-                                <w:rFonts w:ascii="Avenir Next" w:hAnsi="Avenir Next"/>
-                                <w:color w:val="000000" w:themeColor="text1"/>
-                                <w:sz w:val="18"/>
-                                <w:szCs w:val="18"/>
-                              </w:rPr>
-                              <w:t xml:space="preserve"> a robust </w:t>
-                            </w:r>
-                            <w:r>
-                              <w:rPr>
-                                <w:rFonts w:ascii="Avenir Next" w:hAnsi="Avenir Next"/>
-                                <w:color w:val="000000" w:themeColor="text1"/>
-                                <w:sz w:val="18"/>
-                                <w:szCs w:val="18"/>
-                              </w:rPr>
-                              <w:t>pipeline</w:t>
-                            </w:r>
-                            <w:r>
-                              <w:rPr>
-                                <w:rFonts w:ascii="Avenir Next" w:hAnsi="Avenir Next"/>
-                                <w:color w:val="000000" w:themeColor="text1"/>
-                                <w:sz w:val="18"/>
-                                <w:szCs w:val="18"/>
-                              </w:rPr>
-                              <w:t xml:space="preserve"> to rapidly </w:t>
-                            </w:r>
-                            <w:r>
-                              <w:rPr>
-                                <w:rFonts w:ascii="Avenir Next" w:hAnsi="Avenir Next"/>
-                                <w:color w:val="000000" w:themeColor="text1"/>
-                                <w:sz w:val="18"/>
-                                <w:szCs w:val="18"/>
-                              </w:rPr>
-                              <w:t xml:space="preserve">transport </w:t>
-                            </w:r>
-                            <w:r>
-                              <w:rPr>
-                                <w:rFonts w:ascii="Avenir Next" w:hAnsi="Avenir Next"/>
-                                <w:color w:val="000000" w:themeColor="text1"/>
-                                <w:sz w:val="18"/>
-                                <w:szCs w:val="18"/>
-                              </w:rPr>
-                              <w:t xml:space="preserve">4,000,000+ </w:t>
-                            </w:r>
-                            <w:r>
-                              <w:rPr>
-                                <w:rFonts w:ascii="Avenir Next" w:hAnsi="Avenir Next"/>
-                                <w:color w:val="000000" w:themeColor="text1"/>
-                                <w:sz w:val="18"/>
-                                <w:szCs w:val="18"/>
-                              </w:rPr>
-                              <w:t>records</w:t>
-                            </w:r>
-                            <w:r>
-                              <w:rPr>
-                                <w:rFonts w:ascii="Avenir Next" w:hAnsi="Avenir Next"/>
-                                <w:color w:val="000000" w:themeColor="text1"/>
-                                <w:sz w:val="18"/>
-                                <w:szCs w:val="18"/>
-                              </w:rPr>
-                              <w:t xml:space="preserve"> </w:t>
-                            </w:r>
-                            <w:r>
-                              <w:rPr>
-                                <w:rFonts w:ascii="Avenir Next" w:hAnsi="Avenir Next"/>
-                                <w:color w:val="000000" w:themeColor="text1"/>
-                                <w:sz w:val="18"/>
-                                <w:szCs w:val="18"/>
-                              </w:rPr>
-                              <w:t>from</w:t>
-                            </w:r>
-                            <w:r>
-                              <w:rPr>
-                                <w:rFonts w:ascii="Avenir Next" w:hAnsi="Avenir Next"/>
-                                <w:color w:val="000000" w:themeColor="text1"/>
-                                <w:sz w:val="18"/>
-                                <w:szCs w:val="18"/>
-                              </w:rPr>
-                              <w:t xml:space="preserve"> 10+ </w:t>
-                            </w:r>
-                            <w:r>
-                              <w:rPr>
-                                <w:rFonts w:ascii="Avenir Next" w:hAnsi="Avenir Next"/>
-                                <w:color w:val="000000" w:themeColor="text1"/>
-                                <w:sz w:val="18"/>
-                                <w:szCs w:val="18"/>
-                              </w:rPr>
-                              <w:t xml:space="preserve">critical </w:t>
-                            </w:r>
-                            <w:r>
-                              <w:rPr>
-                                <w:rFonts w:ascii="Avenir Next" w:hAnsi="Avenir Next"/>
-                                <w:color w:val="000000" w:themeColor="text1"/>
-                                <w:sz w:val="18"/>
-                                <w:szCs w:val="18"/>
-                              </w:rPr>
-                              <w:t xml:space="preserve">tables </w:t>
-                            </w:r>
-                            <w:r>
-                              <w:rPr>
-                                <w:rFonts w:ascii="Avenir Next" w:hAnsi="Avenir Next"/>
-                                <w:color w:val="000000" w:themeColor="text1"/>
-                                <w:sz w:val="18"/>
-                                <w:szCs w:val="18"/>
-                              </w:rPr>
-                              <w:t>from ServiceNow to IBM Cloud Object Storage</w:t>
-                            </w:r>
-                            <w:r>
-                              <w:rPr>
-                                <w:rFonts w:ascii="Avenir Next" w:hAnsi="Avenir Next"/>
-                                <w:color w:val="000000" w:themeColor="text1"/>
-                                <w:sz w:val="18"/>
-                                <w:szCs w:val="18"/>
-                              </w:rPr>
-                              <w:t>.</w:t>
-                            </w:r>
-                            <w:r>
-                              <w:rPr>
-                                <w:rFonts w:ascii="Avenir Next" w:hAnsi="Avenir Next"/>
-                                <w:color w:val="000000" w:themeColor="text1"/>
-                                <w:sz w:val="18"/>
-                                <w:szCs w:val="18"/>
-                              </w:rPr>
-                              <w:t xml:space="preserve"> This pipeline is now used </w:t>
-                            </w:r>
-                            <w:r>
-                              <w:rPr>
-                                <w:rFonts w:ascii="Avenir Next" w:hAnsi="Avenir Next"/>
-                                <w:color w:val="000000" w:themeColor="text1"/>
-                                <w:sz w:val="18"/>
-                                <w:szCs w:val="18"/>
-                              </w:rPr>
-                              <w:t>at the production level as</w:t>
-                            </w:r>
-                            <w:r>
-                              <w:rPr>
-                                <w:rFonts w:ascii="Avenir Next" w:hAnsi="Avenir Next"/>
-                                <w:color w:val="000000" w:themeColor="text1"/>
-                                <w:sz w:val="18"/>
-                                <w:szCs w:val="18"/>
-                              </w:rPr>
-                              <w:t xml:space="preserve"> a foundation for several crucial internal data insights and reporting processes. </w:t>
-                            </w:r>
-                          </w:p>
-                          <w:p>
-                            <w:pPr>
-                              <w:rPr>
-                                <w:rFonts w:ascii="Avenir Next" w:hAnsi="Avenir Next"/>
-                                <w:b/>
-                                <w:bCs/>
-                                <w:color w:val="000000" w:themeColor="text1"/>
-                                <w:sz w:val="20"/>
-                                <w:szCs w:val="20"/>
-                              </w:rPr>
-                            </w:pPr>
-                            <w:r>
-                              <w:rPr>
-                                <w:rFonts w:ascii="Avenir Next" w:hAnsi="Avenir Next"/>
-                                <w:b/>
-                                <w:bCs/>
-                                <w:color w:val="000000" w:themeColor="text1"/>
-                                <w:sz w:val="20"/>
-                                <w:szCs w:val="20"/>
-                              </w:rPr>
-                              <w:t>Software Engineer</w:t>
-                            </w:r>
-                            <w:r>
-                              <w:rPr>
-                                <w:rFonts w:ascii="Avenir Next" w:hAnsi="Avenir Next"/>
-                                <w:b/>
-                                <w:bCs/>
-                                <w:color w:val="000000" w:themeColor="text1"/>
-                                <w:sz w:val="20"/>
-                                <w:szCs w:val="20"/>
-                              </w:rPr>
-                              <w:t xml:space="preserve">, </w:t>
-                            </w:r>
-                            <w:r>
-                              <w:rPr>
-                                <w:rFonts w:ascii="Avenir Next" w:hAnsi="Avenir Next"/>
-                                <w:b/>
-                                <w:bCs/>
-                                <w:color w:val="000000" w:themeColor="text1"/>
-                                <w:sz w:val="20"/>
-                                <w:szCs w:val="20"/>
-                              </w:rPr>
-                              <w:t xml:space="preserve">ACTprep.com, Inc.               </w:t>
-                            </w:r>
-                            <w:r>
-                              <w:rPr>
-                                <w:rFonts w:ascii="Avenir Next" w:hAnsi="Avenir Next"/>
-                                <w:b/>
-                                <w:bCs/>
-                                <w:color w:val="000000" w:themeColor="text1"/>
-                                <w:sz w:val="20"/>
-                                <w:szCs w:val="20"/>
-                              </w:rPr>
-                              <w:t xml:space="preserve">          </w:t>
-                            </w:r>
-                            <w:r>
-                              <w:rPr>
-                                <w:rFonts w:ascii="Avenir Next" w:hAnsi="Avenir Next"/>
-                                <w:b/>
-                                <w:bCs/>
-                                <w:color w:val="000000" w:themeColor="text1"/>
-                                <w:sz w:val="20"/>
-                                <w:szCs w:val="20"/>
-                              </w:rPr>
-                              <w:t xml:space="preserve">            </w:t>
-                            </w:r>
-                            <w:r>
-                              <w:rPr>
-                                <w:rFonts w:ascii="Avenir Next" w:hAnsi="Avenir Next"/>
-                                <w:b/>
-                                <w:bCs/>
-                                <w:color w:val="000000" w:themeColor="text1"/>
-                                <w:sz w:val="20"/>
-                                <w:szCs w:val="20"/>
-                              </w:rPr>
-                              <w:t xml:space="preserve">    May 2022</w:t>
-                            </w:r>
-                            <w:r>
-                              <w:rPr>
-                                <w:rFonts w:ascii="Avenir Next" w:hAnsi="Avenir Next"/>
-                                <w:b/>
-                                <w:bCs/>
-                                <w:color w:val="000000" w:themeColor="text1"/>
-                                <w:sz w:val="20"/>
-                                <w:szCs w:val="20"/>
-                              </w:rPr>
-                              <w:t xml:space="preserve"> – </w:t>
-                            </w:r>
-                            <w:r>
-                              <w:rPr>
-                                <w:rFonts w:ascii="Avenir Next" w:hAnsi="Avenir Next"/>
-                                <w:b/>
-                                <w:bCs/>
-                                <w:color w:val="000000" w:themeColor="text1"/>
-                                <w:sz w:val="20"/>
-                                <w:szCs w:val="20"/>
-                              </w:rPr>
-                              <w:t>Present</w:t>
+                              <w:t>Led</w:t>
+                            </w:r>
+                            <w:r>
+                              <w:rPr>
+                                <w:rFonts w:ascii="Avenir Next" w:hAnsi="Avenir Next"/>
+                                <w:color w:val="000000" w:themeColor="text1"/>
+                                <w:sz w:val="18"/>
+                                <w:szCs w:val="18"/>
+                              </w:rPr>
+                              <w:t xml:space="preserve"> the introduction of IBM’s Carrot Framework to the Devices Data Insights team, resulting in productivity enhancements and improved codebase structure for data pipelines and reporting.</w:t>
                             </w:r>
                           </w:p>
                           <w:p>
@@ -2839,88 +2595,63 @@
                                 <w:sz w:val="18"/>
                                 <w:szCs w:val="18"/>
                               </w:rPr>
-                              <w:t xml:space="preserve">Leading the development and maintenance of the ACTprep.com </w:t>
-                            </w:r>
-                            <w:r>
-                              <w:rPr>
-                                <w:rFonts w:ascii="Avenir Next" w:hAnsi="Avenir Next"/>
-                                <w:color w:val="000000" w:themeColor="text1"/>
-                                <w:sz w:val="18"/>
-                                <w:szCs w:val="18"/>
-                              </w:rPr>
-                              <w:t>software infrastructure</w:t>
-                            </w:r>
-                            <w:r>
-                              <w:rPr>
-                                <w:rFonts w:ascii="Avenir Next" w:hAnsi="Avenir Next"/>
-                                <w:color w:val="000000" w:themeColor="text1"/>
-                                <w:sz w:val="18"/>
-                                <w:szCs w:val="18"/>
-                              </w:rPr>
-                              <w:t xml:space="preserve">: a </w:t>
-                            </w:r>
-                            <w:r>
-                              <w:rPr>
-                                <w:rFonts w:ascii="Avenir Next" w:hAnsi="Avenir Next"/>
-                                <w:color w:val="000000" w:themeColor="text1"/>
-                                <w:sz w:val="18"/>
-                                <w:szCs w:val="18"/>
-                              </w:rPr>
-                              <w:t xml:space="preserve">Docker-powered </w:t>
-                            </w:r>
-                            <w:r>
-                              <w:rPr>
-                                <w:rFonts w:ascii="Avenir Next" w:hAnsi="Avenir Next"/>
-                                <w:color w:val="000000" w:themeColor="text1"/>
-                                <w:sz w:val="18"/>
-                                <w:szCs w:val="18"/>
-                              </w:rPr>
-                              <w:t>network</w:t>
-                            </w:r>
-                            <w:r>
-                              <w:rPr>
-                                <w:rFonts w:ascii="Avenir Next" w:hAnsi="Avenir Next"/>
-                                <w:color w:val="000000" w:themeColor="text1"/>
-                                <w:sz w:val="18"/>
-                                <w:szCs w:val="18"/>
-                              </w:rPr>
-                              <w:t xml:space="preserve"> of web applications</w:t>
-                            </w:r>
-                            <w:r>
-                              <w:rPr>
-                                <w:rFonts w:ascii="Avenir Next" w:hAnsi="Avenir Next"/>
-                                <w:color w:val="000000" w:themeColor="text1"/>
-                                <w:sz w:val="18"/>
-                                <w:szCs w:val="18"/>
-                              </w:rPr>
-                              <w:t xml:space="preserve"> </w:t>
-                            </w:r>
-                            <w:r>
-                              <w:rPr>
-                                <w:rFonts w:ascii="Avenir Next" w:hAnsi="Avenir Next"/>
-                                <w:color w:val="000000" w:themeColor="text1"/>
-                                <w:sz w:val="18"/>
-                                <w:szCs w:val="18"/>
-                              </w:rPr>
-                              <w:t xml:space="preserve">and APIs </w:t>
-                            </w:r>
-                            <w:r>
-                              <w:rPr>
-                                <w:rFonts w:ascii="Avenir Next" w:hAnsi="Avenir Next"/>
-                                <w:color w:val="000000" w:themeColor="text1"/>
-                                <w:sz w:val="18"/>
-                                <w:szCs w:val="18"/>
-                              </w:rPr>
-                              <w:t>designed to receive and process all company data for coaching, analytics, student progress monitoring, and more.</w:t>
-                            </w:r>
-                            <w:r>
-                              <w:rPr>
-                                <w:rFonts w:ascii="Avenir Next" w:hAnsi="Avenir Next"/>
-                                <w:color w:val="000000" w:themeColor="text1"/>
-                                <w:sz w:val="18"/>
-                                <w:szCs w:val="18"/>
-                              </w:rPr>
-                              <w:t xml:space="preserve"> Over 150 students, parents, and employees depend on these applications.</w:t>
+                              <w:t xml:space="preserve">Developed a data pipeline from the </w:t>
+                            </w:r>
+                            <w:r>
+                              <w:rPr>
+                                <w:rFonts w:ascii="Avenir Next" w:hAnsi="Avenir Next"/>
+                                <w:color w:val="000000" w:themeColor="text1"/>
+                                <w:sz w:val="18"/>
+                                <w:szCs w:val="18"/>
+                              </w:rPr>
+                              <w:t>device</w:t>
+                            </w:r>
+                            <w:r>
+                              <w:rPr>
+                                <w:rFonts w:ascii="Avenir Next" w:hAnsi="Avenir Next"/>
+                                <w:color w:val="000000" w:themeColor="text1"/>
+                                <w:sz w:val="18"/>
+                                <w:szCs w:val="18"/>
+                              </w:rPr>
+                              <w:t xml:space="preserve"> telemetry client to IBM Cloud Object </w:t>
+                            </w:r>
+                            <w:r>
+                              <w:rPr>
+                                <w:rFonts w:ascii="Avenir Next" w:hAnsi="Avenir Next"/>
+                                <w:color w:val="000000" w:themeColor="text1"/>
+                                <w:sz w:val="18"/>
+                                <w:szCs w:val="18"/>
+                              </w:rPr>
+                              <w:t>S</w:t>
+                            </w:r>
+                            <w:r>
+                              <w:rPr>
+                                <w:rFonts w:ascii="Avenir Next" w:hAnsi="Avenir Next"/>
+                                <w:color w:val="000000" w:themeColor="text1"/>
+                                <w:sz w:val="18"/>
+                                <w:szCs w:val="18"/>
+                              </w:rPr>
+                              <w:t xml:space="preserve">torage to backup historical device usage data and provide data infrastructure for the Telemetry squad of </w:t>
+                            </w:r>
+                            <w:proofErr w:type="spellStart"/>
+                            <w:r>
+                              <w:rPr>
+                                <w:rFonts w:ascii="Avenir Next" w:hAnsi="Avenir Next"/>
+                                <w:color w:val="000000" w:themeColor="text1"/>
+                                <w:sz w:val="18"/>
+                                <w:szCs w:val="18"/>
+                              </w:rPr>
+                              <w:t>Devices@IBM</w:t>
+                            </w:r>
+                            <w:proofErr w:type="spellEnd"/>
+                            <w:r>
+                              <w:rPr>
+                                <w:rFonts w:ascii="Avenir Next" w:hAnsi="Avenir Next"/>
+                                <w:color w:val="000000" w:themeColor="text1"/>
+                                <w:sz w:val="18"/>
+                                <w:szCs w:val="18"/>
+                              </w:rPr>
+                              <w:t xml:space="preserve">. </w:t>
                             </w:r>
                           </w:p>
                           <w:p>
@@ -2944,43 +2675,25 @@
                                 <w:sz w:val="18"/>
                                 <w:szCs w:val="18"/>
                               </w:rPr>
-                              <w:t>Consistently decreasing company costs</w:t>
-                            </w:r>
-                            <w:r>
-                              <w:rPr>
-                                <w:rFonts w:ascii="Avenir Next" w:hAnsi="Avenir Next"/>
-                                <w:color w:val="000000" w:themeColor="text1"/>
-                                <w:sz w:val="18"/>
-                                <w:szCs w:val="18"/>
-                              </w:rPr>
-                              <w:t xml:space="preserve"> through automation</w:t>
-                            </w:r>
-                            <w:r>
-                              <w:rPr>
-                                <w:rFonts w:ascii="Avenir Next" w:hAnsi="Avenir Next"/>
-                                <w:color w:val="000000" w:themeColor="text1"/>
-                                <w:sz w:val="18"/>
-                                <w:szCs w:val="18"/>
-                              </w:rPr>
-                              <w:t>, having reduced annual labor/supplies costs by over $50,000</w:t>
-                            </w:r>
-                            <w:r>
-                              <w:rPr>
-                                <w:rFonts w:ascii="Avenir Next" w:hAnsi="Avenir Next"/>
-                                <w:color w:val="000000" w:themeColor="text1"/>
-                                <w:sz w:val="18"/>
-                                <w:szCs w:val="18"/>
-                              </w:rPr>
-                              <w:t xml:space="preserve"> and increased the total number of students an individual coach can mentor by over 100%</w:t>
-                            </w:r>
-                            <w:r>
-                              <w:rPr>
-                                <w:rFonts w:ascii="Avenir Next" w:hAnsi="Avenir Next"/>
-                                <w:color w:val="000000" w:themeColor="text1"/>
-                                <w:sz w:val="18"/>
-                                <w:szCs w:val="18"/>
-                              </w:rPr>
-                              <w:t>.</w:t>
+                              <w:t>Developed</w:t>
+                            </w:r>
+                            <w:r>
+                              <w:rPr>
+                                <w:rFonts w:ascii="Avenir Next" w:hAnsi="Avenir Next"/>
+                                <w:color w:val="000000" w:themeColor="text1"/>
+                                <w:sz w:val="18"/>
+                                <w:szCs w:val="18"/>
+                              </w:rPr>
+                              <w:t xml:space="preserve"> </w:t>
+                            </w:r>
+                            <w:r>
+                              <w:rPr>
+                                <w:rFonts w:ascii="Avenir Next" w:hAnsi="Avenir Next"/>
+                                <w:color w:val="000000" w:themeColor="text1"/>
+                                <w:sz w:val="18"/>
+                                <w:szCs w:val="18"/>
+                              </w:rPr>
+                              <w:t xml:space="preserve">a data pipeline from ServiceNow to IBM Cloud Object Storage that runs daily and transfers over 4 million rows from over 10 database tables. </w:t>
                             </w:r>
                           </w:p>
                           <w:p>
@@ -3004,7 +2717,107 @@
                                 <w:sz w:val="18"/>
                                 <w:szCs w:val="18"/>
                               </w:rPr>
-                              <w:t>Designing a Docker-powered microservices app network to improve scalability and accelerate development processes.</w:t>
+                              <w:t>Migrated existing data pipelines to the IBM Carrot Framework, leading to overall improvements in readability, documentation, and codebase structure.</w:t>
+                            </w:r>
+                          </w:p>
+                          <w:p>
+                            <w:pPr>
+                              <w:rPr>
+                                <w:rFonts w:ascii="Avenir Next" w:hAnsi="Avenir Next"/>
+                                <w:b/>
+                                <w:bCs/>
+                                <w:color w:val="000000" w:themeColor="text1"/>
+                                <w:sz w:val="20"/>
+                                <w:szCs w:val="20"/>
+                              </w:rPr>
+                            </w:pPr>
+                            <w:r>
+                              <w:rPr>
+                                <w:rFonts w:ascii="Avenir Next" w:hAnsi="Avenir Next"/>
+                                <w:b/>
+                                <w:bCs/>
+                                <w:color w:val="000000" w:themeColor="text1"/>
+                                <w:sz w:val="20"/>
+                                <w:szCs w:val="20"/>
+                              </w:rPr>
+                              <w:t>Software Engineer</w:t>
+                            </w:r>
+                            <w:r>
+                              <w:rPr>
+                                <w:rFonts w:ascii="Avenir Next" w:hAnsi="Avenir Next"/>
+                                <w:b/>
+                                <w:bCs/>
+                                <w:color w:val="000000" w:themeColor="text1"/>
+                                <w:sz w:val="20"/>
+                                <w:szCs w:val="20"/>
+                              </w:rPr>
+                              <w:t xml:space="preserve">, </w:t>
+                            </w:r>
+                            <w:r>
+                              <w:rPr>
+                                <w:rFonts w:ascii="Avenir Next" w:hAnsi="Avenir Next"/>
+                                <w:b/>
+                                <w:bCs/>
+                                <w:color w:val="000000" w:themeColor="text1"/>
+                                <w:sz w:val="20"/>
+                                <w:szCs w:val="20"/>
+                              </w:rPr>
+                              <w:t xml:space="preserve">ACTprep.com, Inc.               </w:t>
+                            </w:r>
+                            <w:r>
+                              <w:rPr>
+                                <w:rFonts w:ascii="Avenir Next" w:hAnsi="Avenir Next"/>
+                                <w:b/>
+                                <w:bCs/>
+                                <w:color w:val="000000" w:themeColor="text1"/>
+                                <w:sz w:val="20"/>
+                                <w:szCs w:val="20"/>
+                              </w:rPr>
+                              <w:t xml:space="preserve">          </w:t>
+                            </w:r>
+                            <w:r>
+                              <w:rPr>
+                                <w:rFonts w:ascii="Avenir Next" w:hAnsi="Avenir Next"/>
+                                <w:b/>
+                                <w:bCs/>
+                                <w:color w:val="000000" w:themeColor="text1"/>
+                                <w:sz w:val="20"/>
+                                <w:szCs w:val="20"/>
+                              </w:rPr>
+                              <w:t xml:space="preserve">            </w:t>
+                            </w:r>
+                            <w:r>
+                              <w:rPr>
+                                <w:rFonts w:ascii="Avenir Next" w:hAnsi="Avenir Next"/>
+                                <w:b/>
+                                <w:bCs/>
+                                <w:color w:val="000000" w:themeColor="text1"/>
+                                <w:sz w:val="20"/>
+                                <w:szCs w:val="20"/>
+                              </w:rPr>
+                              <w:t xml:space="preserve">    May 2022</w:t>
+                            </w:r>
+                            <w:r>
+                              <w:rPr>
+                                <w:rFonts w:ascii="Avenir Next" w:hAnsi="Avenir Next"/>
+                                <w:b/>
+                                <w:bCs/>
+                                <w:color w:val="000000" w:themeColor="text1"/>
+                                <w:sz w:val="20"/>
+                                <w:szCs w:val="20"/>
+                              </w:rPr>
+                              <w:t xml:space="preserve"> – </w:t>
+                            </w:r>
+                            <w:r>
+                              <w:rPr>
+                                <w:rFonts w:ascii="Avenir Next" w:hAnsi="Avenir Next"/>
+                                <w:b/>
+                                <w:bCs/>
+                                <w:color w:val="000000" w:themeColor="text1"/>
+                                <w:sz w:val="20"/>
+                                <w:szCs w:val="20"/>
+                              </w:rPr>
+                              <w:t>Present</w:t>
                             </w:r>
                           </w:p>
                           <w:p>
@@ -3028,7 +2841,7 @@
                                 <w:sz w:val="18"/>
                                 <w:szCs w:val="18"/>
                               </w:rPr>
-                              <w:t xml:space="preserve">Worked side-by-side with the President of ACTprep.com to fully migrate all ACTprep.com internal processes and data management over to a web application developed from scratch in six months. </w:t>
+                              <w:t>Leading the software engineering team of ACTprep.com.</w:t>
                             </w:r>
                           </w:p>
                           <w:p>
@@ -3052,118 +2865,7 @@
                                 <w:sz w:val="18"/>
                                 <w:szCs w:val="18"/>
                               </w:rPr>
-                              <w:t xml:space="preserve">Successfully interviewed, hired, and trained a Software Engineering Intern. </w:t>
-                            </w:r>
-                          </w:p>
-                          <w:p>
-                            <w:pPr>
-                              <w:rPr>
-                                <w:rFonts w:ascii="Avenir Next" w:hAnsi="Avenir Next"/>
-                                <w:b/>
-                                <w:bCs/>
-                                <w:color w:val="000000" w:themeColor="text1"/>
-                                <w:sz w:val="20"/>
-                                <w:szCs w:val="20"/>
-                              </w:rPr>
-                            </w:pPr>
-                            <w:r>
-                              <w:rPr>
-                                <w:rFonts w:ascii="Avenir Next" w:hAnsi="Avenir Next"/>
-                                <w:b/>
-                                <w:bCs/>
-                                <w:color w:val="000000" w:themeColor="text1"/>
-                                <w:sz w:val="20"/>
-                                <w:szCs w:val="20"/>
-                              </w:rPr>
-                              <w:t>Technical Lead, Hack4Impact UTK Chapter</w:t>
-                            </w:r>
-                            <w:r>
-                              <w:rPr>
-                                <w:rFonts w:ascii="Avenir Next" w:hAnsi="Avenir Next"/>
-                                <w:b/>
-                                <w:bCs/>
-                                <w:color w:val="000000" w:themeColor="text1"/>
-                                <w:sz w:val="20"/>
-                                <w:szCs w:val="20"/>
-                              </w:rPr>
-                              <w:t xml:space="preserve">       </w:t>
-                            </w:r>
-                            <w:r>
-                              <w:rPr>
-                                <w:rFonts w:ascii="Avenir Next" w:hAnsi="Avenir Next"/>
-                                <w:b/>
-                                <w:bCs/>
-                                <w:color w:val="000000" w:themeColor="text1"/>
-                                <w:sz w:val="20"/>
-                                <w:szCs w:val="20"/>
-                              </w:rPr>
-                              <w:t xml:space="preserve"> </w:t>
-                            </w:r>
-                            <w:r>
-                              <w:rPr>
-                                <w:rFonts w:ascii="Avenir Next" w:hAnsi="Avenir Next"/>
-                                <w:b/>
-                                <w:bCs/>
-                                <w:color w:val="000000" w:themeColor="text1"/>
-                                <w:sz w:val="20"/>
-                                <w:szCs w:val="20"/>
-                              </w:rPr>
-                              <w:t xml:space="preserve">   </w:t>
-                            </w:r>
-                            <w:r>
-                              <w:rPr>
-                                <w:rFonts w:ascii="Avenir Next" w:hAnsi="Avenir Next"/>
-                                <w:b/>
-                                <w:bCs/>
-                                <w:color w:val="000000" w:themeColor="text1"/>
-                                <w:sz w:val="20"/>
-                                <w:szCs w:val="20"/>
-                              </w:rPr>
-                              <w:t xml:space="preserve">                August</w:t>
-                            </w:r>
-                            <w:r>
-                              <w:rPr>
-                                <w:rFonts w:ascii="Avenir Next" w:hAnsi="Avenir Next"/>
-                                <w:b/>
-                                <w:bCs/>
-                                <w:color w:val="000000" w:themeColor="text1"/>
-                                <w:sz w:val="20"/>
-                                <w:szCs w:val="20"/>
-                              </w:rPr>
-                              <w:t xml:space="preserve"> 2023 </w:t>
-                            </w:r>
-                            <w:r>
-                              <w:rPr>
-                                <w:rFonts w:ascii="Avenir Next" w:hAnsi="Avenir Next"/>
-                                <w:b/>
-                                <w:bCs/>
-                                <w:color w:val="000000" w:themeColor="text1"/>
-                                <w:sz w:val="20"/>
-                                <w:szCs w:val="20"/>
-                              </w:rPr>
-                              <w:t>–</w:t>
-                            </w:r>
-                            <w:r>
-                              <w:rPr>
-                                <w:rFonts w:ascii="Avenir Next" w:hAnsi="Avenir Next"/>
-                                <w:b/>
-                                <w:bCs/>
-                                <w:color w:val="000000" w:themeColor="text1"/>
-                                <w:sz w:val="20"/>
-                                <w:szCs w:val="20"/>
-                              </w:rPr>
-                              <w:t xml:space="preserve"> </w:t>
-                            </w:r>
-                            <w:r>
-                              <w:rPr>
-                                <w:rFonts w:ascii="Avenir Next" w:hAnsi="Avenir Next"/>
-                                <w:b/>
-                                <w:bCs/>
-                                <w:color w:val="000000" w:themeColor="text1"/>
-                                <w:sz w:val="20"/>
-                                <w:szCs w:val="20"/>
-                              </w:rPr>
-                              <w:t>Present</w:t>
+                              <w:t xml:space="preserve">Designed the entire architecture and database of the ACTprep.com company software. </w:t>
                             </w:r>
                           </w:p>
                           <w:p>
@@ -3187,7 +2889,43 @@
                                 <w:sz w:val="18"/>
                                 <w:szCs w:val="18"/>
                               </w:rPr>
-                              <w:t>Leading a team of five student software developers in the creation of a map-based data visualization software designed to provide insights to United Way of Greater Knoxville (UWGK) on where to direct funding/grants based on community support demographics</w:t>
+                              <w:t xml:space="preserve">Developed </w:t>
+                            </w:r>
+                            <w:r>
+                              <w:rPr>
+                                <w:rFonts w:ascii="Avenir Next" w:hAnsi="Avenir Next"/>
+                                <w:color w:val="000000" w:themeColor="text1"/>
+                                <w:sz w:val="18"/>
+                                <w:szCs w:val="18"/>
+                              </w:rPr>
+                              <w:t xml:space="preserve">powerful company software </w:t>
+                            </w:r>
+                            <w:r>
+                              <w:rPr>
+                                <w:rFonts w:ascii="Avenir Next" w:hAnsi="Avenir Next"/>
+                                <w:color w:val="000000" w:themeColor="text1"/>
+                                <w:sz w:val="18"/>
+                                <w:szCs w:val="18"/>
+                              </w:rPr>
+                              <w:t>that reduced</w:t>
+                            </w:r>
+                            <w:r>
+                              <w:rPr>
+                                <w:rFonts w:ascii="Avenir Next" w:hAnsi="Avenir Next"/>
+                                <w:color w:val="000000" w:themeColor="text1"/>
+                                <w:sz w:val="18"/>
+                                <w:szCs w:val="18"/>
+                              </w:rPr>
+                              <w:t xml:space="preserve"> annual labor/supplies costs by over $50,000</w:t>
+                            </w:r>
+                            <w:r>
+                              <w:rPr>
+                                <w:rFonts w:ascii="Avenir Next" w:hAnsi="Avenir Next"/>
+                                <w:color w:val="000000" w:themeColor="text1"/>
+                                <w:sz w:val="18"/>
+                                <w:szCs w:val="18"/>
+                              </w:rPr>
+                              <w:t xml:space="preserve"> and increased the total number of students an individual coach can mentor by over 100%</w:t>
                             </w:r>
                             <w:r>
                               <w:rPr>
@@ -3220,7 +2958,186 @@
                                 <w:sz w:val="18"/>
                                 <w:szCs w:val="18"/>
                               </w:rPr>
-                              <w:t>Holding</w:t>
+                              <w:t xml:space="preserve">Worked side-by-side with the President of ACTprep.com to fully migrate all ACTprep.com internal processes and data management over to a web application developed from scratch in six months. </w:t>
+                            </w:r>
+                          </w:p>
+                          <w:p>
+                            <w:pPr>
+                              <w:pStyle w:val="ListParagraph"/>
+                              <w:numPr>
+                                <w:ilvl w:val="0"/>
+                                <w:numId w:val="2"/>
+                              </w:numPr>
+                              <w:rPr>
+                                <w:rFonts w:ascii="Avenir Next" w:hAnsi="Avenir Next"/>
+                                <w:color w:val="000000" w:themeColor="text1"/>
+                                <w:sz w:val="18"/>
+                                <w:szCs w:val="18"/>
+                              </w:rPr>
+                            </w:pPr>
+                            <w:r>
+                              <w:rPr>
+                                <w:rFonts w:ascii="Avenir Next" w:hAnsi="Avenir Next"/>
+                                <w:color w:val="000000" w:themeColor="text1"/>
+                                <w:sz w:val="18"/>
+                                <w:szCs w:val="18"/>
+                              </w:rPr>
+                              <w:t>Successfully interviewed, hired, and trained a Software Engineering Intern.</w:t>
+                            </w:r>
+                          </w:p>
+                          <w:p>
+                            <w:pPr>
+                              <w:rPr>
+                                <w:rFonts w:ascii="Avenir Next" w:hAnsi="Avenir Next"/>
+                                <w:b/>
+                                <w:bCs/>
+                                <w:color w:val="000000" w:themeColor="text1"/>
+                                <w:sz w:val="20"/>
+                                <w:szCs w:val="20"/>
+                              </w:rPr>
+                            </w:pPr>
+                            <w:r>
+                              <w:rPr>
+                                <w:rFonts w:ascii="Avenir Next" w:hAnsi="Avenir Next"/>
+                                <w:b/>
+                                <w:bCs/>
+                                <w:color w:val="000000" w:themeColor="text1"/>
+                                <w:sz w:val="20"/>
+                                <w:szCs w:val="20"/>
+                              </w:rPr>
+                              <w:t xml:space="preserve">Technical Lead, Hack4Impact UTK </w:t>
+                            </w:r>
+                            <w:r>
+                              <w:rPr>
+                                <w:rFonts w:ascii="Avenir Next" w:hAnsi="Avenir Next"/>
+                                <w:b/>
+                                <w:bCs/>
+                                <w:color w:val="000000" w:themeColor="text1"/>
+                                <w:sz w:val="20"/>
+                                <w:szCs w:val="20"/>
+                              </w:rPr>
+                              <w:t xml:space="preserve">                                      </w:t>
+                            </w:r>
+                            <w:r>
+                              <w:rPr>
+                                <w:rFonts w:ascii="Avenir Next" w:hAnsi="Avenir Next"/>
+                                <w:b/>
+                                <w:bCs/>
+                                <w:color w:val="000000" w:themeColor="text1"/>
+                                <w:sz w:val="20"/>
+                                <w:szCs w:val="20"/>
+                              </w:rPr>
+                              <w:t>August</w:t>
+                            </w:r>
+                            <w:r>
+                              <w:rPr>
+                                <w:rFonts w:ascii="Avenir Next" w:hAnsi="Avenir Next"/>
+                                <w:b/>
+                                <w:bCs/>
+                                <w:color w:val="000000" w:themeColor="text1"/>
+                                <w:sz w:val="20"/>
+                                <w:szCs w:val="20"/>
+                              </w:rPr>
+                              <w:t xml:space="preserve"> 2023 </w:t>
+                            </w:r>
+                            <w:r>
+                              <w:rPr>
+                                <w:rFonts w:ascii="Avenir Next" w:hAnsi="Avenir Next"/>
+                                <w:b/>
+                                <w:bCs/>
+                                <w:color w:val="000000" w:themeColor="text1"/>
+                                <w:sz w:val="20"/>
+                                <w:szCs w:val="20"/>
+                              </w:rPr>
+                              <w:t>–</w:t>
+                            </w:r>
+                            <w:r>
+                              <w:rPr>
+                                <w:rFonts w:ascii="Avenir Next" w:hAnsi="Avenir Next"/>
+                                <w:b/>
+                                <w:bCs/>
+                                <w:color w:val="000000" w:themeColor="text1"/>
+                                <w:sz w:val="20"/>
+                                <w:szCs w:val="20"/>
+                              </w:rPr>
+                              <w:t xml:space="preserve"> </w:t>
+                            </w:r>
+                            <w:r>
+                              <w:rPr>
+                                <w:rFonts w:ascii="Avenir Next" w:hAnsi="Avenir Next"/>
+                                <w:b/>
+                                <w:bCs/>
+                                <w:color w:val="000000" w:themeColor="text1"/>
+                                <w:sz w:val="20"/>
+                                <w:szCs w:val="20"/>
+                              </w:rPr>
+                              <w:t>May 2024</w:t>
+                            </w:r>
+                          </w:p>
+                          <w:p>
+                            <w:pPr>
+                              <w:pStyle w:val="ListParagraph"/>
+                              <w:numPr>
+                                <w:ilvl w:val="0"/>
+                                <w:numId w:val="2"/>
+                              </w:numPr>
+                              <w:rPr>
+                                <w:rFonts w:ascii="Avenir Next" w:hAnsi="Avenir Next"/>
+                                <w:color w:val="000000" w:themeColor="text1"/>
+                                <w:sz w:val="18"/>
+                                <w:szCs w:val="18"/>
+                              </w:rPr>
+                            </w:pPr>
+                            <w:r>
+                              <w:rPr>
+                                <w:rFonts w:ascii="Avenir Next" w:hAnsi="Avenir Next"/>
+                                <w:color w:val="000000" w:themeColor="text1"/>
+                                <w:sz w:val="18"/>
+                                <w:szCs w:val="18"/>
+                              </w:rPr>
+                              <w:t>Led</w:t>
+                            </w:r>
+                            <w:r>
+                              <w:rPr>
+                                <w:rFonts w:ascii="Avenir Next" w:hAnsi="Avenir Next"/>
+                                <w:color w:val="000000" w:themeColor="text1"/>
+                                <w:sz w:val="18"/>
+                                <w:szCs w:val="18"/>
+                              </w:rPr>
+                              <w:t xml:space="preserve"> a team of five student software developers in the creation of a map-based data visualization software designed to provide insights to United Way of Greater Knoxville (UWGK) on where to direct funding/grants based on community support demographics</w:t>
+                            </w:r>
+                            <w:r>
+                              <w:rPr>
+                                <w:rFonts w:ascii="Avenir Next" w:hAnsi="Avenir Next"/>
+                                <w:color w:val="000000" w:themeColor="text1"/>
+                                <w:sz w:val="18"/>
+                                <w:szCs w:val="18"/>
+                              </w:rPr>
+                              <w:t>.</w:t>
+                            </w:r>
+                          </w:p>
+                          <w:p>
+                            <w:pPr>
+                              <w:pStyle w:val="ListParagraph"/>
+                              <w:numPr>
+                                <w:ilvl w:val="0"/>
+                                <w:numId w:val="2"/>
+                              </w:numPr>
+                              <w:rPr>
+                                <w:rFonts w:ascii="Avenir Next" w:hAnsi="Avenir Next"/>
+                                <w:color w:val="000000" w:themeColor="text1"/>
+                                <w:sz w:val="18"/>
+                                <w:szCs w:val="18"/>
+                              </w:rPr>
+                            </w:pPr>
+                            <w:r>
+                              <w:rPr>
+                                <w:rFonts w:ascii="Avenir Next" w:hAnsi="Avenir Next"/>
+                                <w:color w:val="000000" w:themeColor="text1"/>
+                                <w:sz w:val="18"/>
+                                <w:szCs w:val="18"/>
+                              </w:rPr>
+                              <w:t>Held</w:t>
                             </w:r>
                             <w:r>
                               <w:rPr>
@@ -3665,7 +3582,7 @@
                           <w:sz w:val="20"/>
                           <w:szCs w:val="20"/>
                         </w:rPr>
-                        <w:t>Co-op</w:t>
+                        <w:t>Intern</w:t>
                       </w:r>
                       <w:r>
                         <w:rPr>
@@ -3832,25 +3749,16 @@
                           <w:sz w:val="18"/>
                           <w:szCs w:val="18"/>
                         </w:rPr>
-                        <w:t xml:space="preserve">Learning and implementing machine learning techniques to train models that accurately predict the computer hardware </w:t>
-                      </w:r>
-                      <w:r>
-                        <w:rPr>
-                          <w:rFonts w:ascii="Avenir Next" w:hAnsi="Avenir Next"/>
-                          <w:color w:val="000000" w:themeColor="text1"/>
-                          <w:sz w:val="18"/>
-                          <w:szCs w:val="18"/>
-                        </w:rPr>
-                        <w:t xml:space="preserve">and software </w:t>
-                      </w:r>
-                      <w:r>
-                        <w:rPr>
-                          <w:rFonts w:ascii="Avenir Next" w:hAnsi="Avenir Next"/>
-                          <w:color w:val="000000" w:themeColor="text1"/>
-                          <w:sz w:val="18"/>
-                          <w:szCs w:val="18"/>
-                        </w:rPr>
-                        <w:t>needs of new employees based on historical device usage trends.</w:t>
+                        <w:t xml:space="preserve">Providing device usage data insights and analytics to stakeholders in the Telemetry squad to power </w:t>
+                      </w:r>
+                      <w:r>
+                        <w:rPr>
+                          <w:rFonts w:ascii="Avenir Next" w:hAnsi="Avenir Next"/>
+                          <w:color w:val="000000" w:themeColor="text1"/>
+                          <w:sz w:val="18"/>
+                          <w:szCs w:val="18"/>
+                        </w:rPr>
+                        <w:t xml:space="preserve">device provisioning decisions. </w:t>
                       </w:r>
                     </w:p>
                     <w:p>
@@ -3874,7 +3782,27 @@
                           <w:sz w:val="18"/>
                           <w:szCs w:val="18"/>
                         </w:rPr>
-                        <w:t>Leading the introduction of IBM’s Carrot Framework to the Devices Data Insights team, resulting in productivity enhancements and improved codebase structure for data pipelines and reporting.</w:t>
+                        <w:t xml:space="preserve">Maintaining data pipelines and infrastructure to support reporting and analytics across </w:t>
+                      </w:r>
+                      <w:proofErr w:type="spellStart"/>
+                      <w:r>
+                        <w:rPr>
+                          <w:rFonts w:ascii="Avenir Next" w:hAnsi="Avenir Next"/>
+                          <w:color w:val="000000" w:themeColor="text1"/>
+                          <w:sz w:val="18"/>
+                          <w:szCs w:val="18"/>
+                        </w:rPr>
+                        <w:t>Devices@IBM</w:t>
+                      </w:r>
+                      <w:proofErr w:type="spellEnd"/>
+                      <w:r>
+                        <w:rPr>
+                          <w:rFonts w:ascii="Avenir Next" w:hAnsi="Avenir Next"/>
+                          <w:color w:val="000000" w:themeColor="text1"/>
+                          <w:sz w:val="18"/>
+                          <w:szCs w:val="18"/>
+                        </w:rPr>
+                        <w:t>.</w:t>
                       </w:r>
                     </w:p>
                     <w:p>
@@ -3898,269 +3826,16 @@
                           <w:sz w:val="18"/>
                           <w:szCs w:val="18"/>
                         </w:rPr>
-                        <w:t>Designed</w:t>
-                      </w:r>
-                      <w:r>
-                        <w:rPr>
-                          <w:rFonts w:ascii="Avenir Next" w:hAnsi="Avenir Next"/>
-                          <w:color w:val="000000" w:themeColor="text1"/>
-                          <w:sz w:val="18"/>
-                          <w:szCs w:val="18"/>
-                        </w:rPr>
-                        <w:t xml:space="preserve"> and </w:t>
-                      </w:r>
-                      <w:r>
-                        <w:rPr>
-                          <w:rFonts w:ascii="Avenir Next" w:hAnsi="Avenir Next"/>
-                          <w:color w:val="000000" w:themeColor="text1"/>
-                          <w:sz w:val="18"/>
-                          <w:szCs w:val="18"/>
-                        </w:rPr>
-                        <w:t>implemented</w:t>
-                      </w:r>
-                      <w:r>
-                        <w:rPr>
-                          <w:rFonts w:ascii="Avenir Next" w:hAnsi="Avenir Next"/>
-                          <w:color w:val="000000" w:themeColor="text1"/>
-                          <w:sz w:val="18"/>
-                          <w:szCs w:val="18"/>
-                        </w:rPr>
-                        <w:t xml:space="preserve"> a robust </w:t>
-                      </w:r>
-                      <w:r>
-                        <w:rPr>
-                          <w:rFonts w:ascii="Avenir Next" w:hAnsi="Avenir Next"/>
-                          <w:color w:val="000000" w:themeColor="text1"/>
-                          <w:sz w:val="18"/>
-                          <w:szCs w:val="18"/>
-                        </w:rPr>
-                        <w:t>pipeline</w:t>
-                      </w:r>
-                      <w:r>
-                        <w:rPr>
-                          <w:rFonts w:ascii="Avenir Next" w:hAnsi="Avenir Next"/>
-                          <w:color w:val="000000" w:themeColor="text1"/>
-                          <w:sz w:val="18"/>
-                          <w:szCs w:val="18"/>
-                        </w:rPr>
-                        <w:t xml:space="preserve"> to rapidly </w:t>
-                      </w:r>
-                      <w:r>
-                        <w:rPr>
-                          <w:rFonts w:ascii="Avenir Next" w:hAnsi="Avenir Next"/>
-                          <w:color w:val="000000" w:themeColor="text1"/>
-                          <w:sz w:val="18"/>
-                          <w:szCs w:val="18"/>
-                        </w:rPr>
-                        <w:t xml:space="preserve">transport </w:t>
-                      </w:r>
-                      <w:r>
-                        <w:rPr>
-                          <w:rFonts w:ascii="Avenir Next" w:hAnsi="Avenir Next"/>
-                          <w:color w:val="000000" w:themeColor="text1"/>
-                          <w:sz w:val="18"/>
-                          <w:szCs w:val="18"/>
-                        </w:rPr>
-                        <w:t xml:space="preserve">4,000,000+ </w:t>
-                      </w:r>
-                      <w:r>
-                        <w:rPr>
-                          <w:rFonts w:ascii="Avenir Next" w:hAnsi="Avenir Next"/>
-                          <w:color w:val="000000" w:themeColor="text1"/>
-                          <w:sz w:val="18"/>
-                          <w:szCs w:val="18"/>
-                        </w:rPr>
-                        <w:t>records</w:t>
-                      </w:r>
-                      <w:r>
-                        <w:rPr>
-                          <w:rFonts w:ascii="Avenir Next" w:hAnsi="Avenir Next"/>
-                          <w:color w:val="000000" w:themeColor="text1"/>
-                          <w:sz w:val="18"/>
-                          <w:szCs w:val="18"/>
-                        </w:rPr>
-                        <w:t xml:space="preserve"> </w:t>
-                      </w:r>
-                      <w:r>
-                        <w:rPr>
-                          <w:rFonts w:ascii="Avenir Next" w:hAnsi="Avenir Next"/>
-                          <w:color w:val="000000" w:themeColor="text1"/>
-                          <w:sz w:val="18"/>
-                          <w:szCs w:val="18"/>
-                        </w:rPr>
-                        <w:t>from</w:t>
-                      </w:r>
-                      <w:r>
-                        <w:rPr>
-                          <w:rFonts w:ascii="Avenir Next" w:hAnsi="Avenir Next"/>
-                          <w:color w:val="000000" w:themeColor="text1"/>
-                          <w:sz w:val="18"/>
-                          <w:szCs w:val="18"/>
-                        </w:rPr>
-                        <w:t xml:space="preserve"> 10+ </w:t>
-                      </w:r>
-                      <w:r>
-                        <w:rPr>
-                          <w:rFonts w:ascii="Avenir Next" w:hAnsi="Avenir Next"/>
-                          <w:color w:val="000000" w:themeColor="text1"/>
-                          <w:sz w:val="18"/>
-                          <w:szCs w:val="18"/>
-                        </w:rPr>
-                        <w:t xml:space="preserve">critical </w:t>
-                      </w:r>
-                      <w:r>
-                        <w:rPr>
-                          <w:rFonts w:ascii="Avenir Next" w:hAnsi="Avenir Next"/>
-                          <w:color w:val="000000" w:themeColor="text1"/>
-                          <w:sz w:val="18"/>
-                          <w:szCs w:val="18"/>
-                        </w:rPr>
-                        <w:t xml:space="preserve">tables </w:t>
-                      </w:r>
-                      <w:r>
-                        <w:rPr>
-                          <w:rFonts w:ascii="Avenir Next" w:hAnsi="Avenir Next"/>
-                          <w:color w:val="000000" w:themeColor="text1"/>
-                          <w:sz w:val="18"/>
-                          <w:szCs w:val="18"/>
-                        </w:rPr>
-                        <w:t>from ServiceNow to IBM Cloud Object Storage</w:t>
-                      </w:r>
-                      <w:r>
-                        <w:rPr>
-                          <w:rFonts w:ascii="Avenir Next" w:hAnsi="Avenir Next"/>
-                          <w:color w:val="000000" w:themeColor="text1"/>
-                          <w:sz w:val="18"/>
-                          <w:szCs w:val="18"/>
-                        </w:rPr>
-                        <w:t>.</w:t>
-                      </w:r>
-                      <w:r>
-                        <w:rPr>
-                          <w:rFonts w:ascii="Avenir Next" w:hAnsi="Avenir Next"/>
-                          <w:color w:val="000000" w:themeColor="text1"/>
-                          <w:sz w:val="18"/>
-                          <w:szCs w:val="18"/>
-                        </w:rPr>
-                        <w:t xml:space="preserve"> This pipeline is now used </w:t>
-                      </w:r>
-                      <w:r>
-                        <w:rPr>
-                          <w:rFonts w:ascii="Avenir Next" w:hAnsi="Avenir Next"/>
-                          <w:color w:val="000000" w:themeColor="text1"/>
-                          <w:sz w:val="18"/>
-                          <w:szCs w:val="18"/>
-                        </w:rPr>
-                        <w:t>at the production level as</w:t>
-                      </w:r>
-                      <w:r>
-                        <w:rPr>
-                          <w:rFonts w:ascii="Avenir Next" w:hAnsi="Avenir Next"/>
-                          <w:color w:val="000000" w:themeColor="text1"/>
-                          <w:sz w:val="18"/>
-                          <w:szCs w:val="18"/>
-                        </w:rPr>
-                        <w:t xml:space="preserve"> a foundation for several crucial internal data insights and reporting processes. </w:t>
-                      </w:r>
-                    </w:p>
-                    <w:p>
-                      <w:pPr>
-                        <w:rPr>
-                          <w:rFonts w:ascii="Avenir Next" w:hAnsi="Avenir Next"/>
-                          <w:b/>
-                          <w:bCs/>
-                          <w:color w:val="000000" w:themeColor="text1"/>
-                          <w:sz w:val="20"/>
-                          <w:szCs w:val="20"/>
-                        </w:rPr>
-                      </w:pPr>
-                      <w:r>
-                        <w:rPr>
-                          <w:rFonts w:ascii="Avenir Next" w:hAnsi="Avenir Next"/>
-                          <w:b/>
-                          <w:bCs/>
-                          <w:color w:val="000000" w:themeColor="text1"/>
-                          <w:sz w:val="20"/>
-                          <w:szCs w:val="20"/>
-                        </w:rPr>
-                        <w:t>Software Engineer</w:t>
-                      </w:r>
-                      <w:r>
-                        <w:rPr>
-                          <w:rFonts w:ascii="Avenir Next" w:hAnsi="Avenir Next"/>
-                          <w:b/>
-                          <w:bCs/>
-                          <w:color w:val="000000" w:themeColor="text1"/>
-                          <w:sz w:val="20"/>
-                          <w:szCs w:val="20"/>
-                        </w:rPr>
-                        <w:t xml:space="preserve">, </w:t>
-                      </w:r>
-                      <w:r>
-                        <w:rPr>
-                          <w:rFonts w:ascii="Avenir Next" w:hAnsi="Avenir Next"/>
-                          <w:b/>
-                          <w:bCs/>
-                          <w:color w:val="000000" w:themeColor="text1"/>
-                          <w:sz w:val="20"/>
-                          <w:szCs w:val="20"/>
-                        </w:rPr>
-                        <w:t xml:space="preserve">ACTprep.com, Inc.               </w:t>
-                      </w:r>
-                      <w:r>
-                        <w:rPr>
-                          <w:rFonts w:ascii="Avenir Next" w:hAnsi="Avenir Next"/>
-                          <w:b/>
-                          <w:bCs/>
-                          <w:color w:val="000000" w:themeColor="text1"/>
-                          <w:sz w:val="20"/>
-                          <w:szCs w:val="20"/>
-                        </w:rPr>
-                        <w:t xml:space="preserve">          </w:t>
-                      </w:r>
-                      <w:r>
-                        <w:rPr>
-                          <w:rFonts w:ascii="Avenir Next" w:hAnsi="Avenir Next"/>
-                          <w:b/>
-                          <w:bCs/>
-                          <w:color w:val="000000" w:themeColor="text1"/>
-                          <w:sz w:val="20"/>
-                          <w:szCs w:val="20"/>
-                        </w:rPr>
-                        <w:t xml:space="preserve">            </w:t>
-                      </w:r>
-                      <w:r>
-                        <w:rPr>
-                          <w:rFonts w:ascii="Avenir Next" w:hAnsi="Avenir Next"/>
-                          <w:b/>
-                          <w:bCs/>
-                          <w:color w:val="000000" w:themeColor="text1"/>
-                          <w:sz w:val="20"/>
-                          <w:szCs w:val="20"/>
-                        </w:rPr>
-                        <w:t xml:space="preserve">    May 2022</w:t>
-                      </w:r>
-                      <w:r>
-                        <w:rPr>
-                          <w:rFonts w:ascii="Avenir Next" w:hAnsi="Avenir Next"/>
-                          <w:b/>
-                          <w:bCs/>
-                          <w:color w:val="000000" w:themeColor="text1"/>
-                          <w:sz w:val="20"/>
-                          <w:szCs w:val="20"/>
-                        </w:rPr>
-                        <w:t xml:space="preserve"> – </w:t>
-                      </w:r>
-                      <w:r>
-                        <w:rPr>
-                          <w:rFonts w:ascii="Avenir Next" w:hAnsi="Avenir Next"/>
-                          <w:b/>
-                          <w:bCs/>
-                          <w:color w:val="000000" w:themeColor="text1"/>
-                          <w:sz w:val="20"/>
-                          <w:szCs w:val="20"/>
-                        </w:rPr>
-                        <w:t>Present</w:t>
+                        <w:t>Led</w:t>
+                      </w:r>
+                      <w:r>
+                        <w:rPr>
+                          <w:rFonts w:ascii="Avenir Next" w:hAnsi="Avenir Next"/>
+                          <w:color w:val="000000" w:themeColor="text1"/>
+                          <w:sz w:val="18"/>
+                          <w:szCs w:val="18"/>
+                        </w:rPr>
+                        <w:t xml:space="preserve"> the introduction of IBM’s Carrot Framework to the Devices Data Insights team, resulting in productivity enhancements and improved codebase structure for data pipelines and reporting.</w:t>
                       </w:r>
                     </w:p>
                     <w:p>
@@ -4184,88 +3859,63 @@
                           <w:sz w:val="18"/>
                           <w:szCs w:val="18"/>
                         </w:rPr>
-                        <w:t xml:space="preserve">Leading the development and maintenance of the ACTprep.com </w:t>
-                      </w:r>
-                      <w:r>
-                        <w:rPr>
-                          <w:rFonts w:ascii="Avenir Next" w:hAnsi="Avenir Next"/>
-                          <w:color w:val="000000" w:themeColor="text1"/>
-                          <w:sz w:val="18"/>
-                          <w:szCs w:val="18"/>
-                        </w:rPr>
-                        <w:t>software infrastructure</w:t>
-                      </w:r>
-                      <w:r>
-                        <w:rPr>
-                          <w:rFonts w:ascii="Avenir Next" w:hAnsi="Avenir Next"/>
-                          <w:color w:val="000000" w:themeColor="text1"/>
-                          <w:sz w:val="18"/>
-                          <w:szCs w:val="18"/>
-                        </w:rPr>
-                        <w:t xml:space="preserve">: a </w:t>
-                      </w:r>
-                      <w:r>
-                        <w:rPr>
-                          <w:rFonts w:ascii="Avenir Next" w:hAnsi="Avenir Next"/>
-                          <w:color w:val="000000" w:themeColor="text1"/>
-                          <w:sz w:val="18"/>
-                          <w:szCs w:val="18"/>
-                        </w:rPr>
-                        <w:t xml:space="preserve">Docker-powered </w:t>
-                      </w:r>
-                      <w:r>
-                        <w:rPr>
-                          <w:rFonts w:ascii="Avenir Next" w:hAnsi="Avenir Next"/>
-                          <w:color w:val="000000" w:themeColor="text1"/>
-                          <w:sz w:val="18"/>
-                          <w:szCs w:val="18"/>
-                        </w:rPr>
-                        <w:t>network</w:t>
-                      </w:r>
-                      <w:r>
-                        <w:rPr>
-                          <w:rFonts w:ascii="Avenir Next" w:hAnsi="Avenir Next"/>
-                          <w:color w:val="000000" w:themeColor="text1"/>
-                          <w:sz w:val="18"/>
-                          <w:szCs w:val="18"/>
-                        </w:rPr>
-                        <w:t xml:space="preserve"> of web applications</w:t>
-                      </w:r>
-                      <w:r>
-                        <w:rPr>
-                          <w:rFonts w:ascii="Avenir Next" w:hAnsi="Avenir Next"/>
-                          <w:color w:val="000000" w:themeColor="text1"/>
-                          <w:sz w:val="18"/>
-                          <w:szCs w:val="18"/>
-                        </w:rPr>
-                        <w:t xml:space="preserve"> </w:t>
-                      </w:r>
-                      <w:r>
-                        <w:rPr>
-                          <w:rFonts w:ascii="Avenir Next" w:hAnsi="Avenir Next"/>
-                          <w:color w:val="000000" w:themeColor="text1"/>
-                          <w:sz w:val="18"/>
-                          <w:szCs w:val="18"/>
-                        </w:rPr>
-                        <w:t xml:space="preserve">and APIs </w:t>
-                      </w:r>
-                      <w:r>
-                        <w:rPr>
-                          <w:rFonts w:ascii="Avenir Next" w:hAnsi="Avenir Next"/>
-                          <w:color w:val="000000" w:themeColor="text1"/>
-                          <w:sz w:val="18"/>
-                          <w:szCs w:val="18"/>
-                        </w:rPr>
-                        <w:t>designed to receive and process all company data for coaching, analytics, student progress monitoring, and more.</w:t>
-                      </w:r>
-                      <w:r>
-                        <w:rPr>
-                          <w:rFonts w:ascii="Avenir Next" w:hAnsi="Avenir Next"/>
-                          <w:color w:val="000000" w:themeColor="text1"/>
-                          <w:sz w:val="18"/>
-                          <w:szCs w:val="18"/>
-                        </w:rPr>
-                        <w:t xml:space="preserve"> Over 150 students, parents, and employees depend on these applications.</w:t>
+                        <w:t xml:space="preserve">Developed a data pipeline from the </w:t>
+                      </w:r>
+                      <w:r>
+                        <w:rPr>
+                          <w:rFonts w:ascii="Avenir Next" w:hAnsi="Avenir Next"/>
+                          <w:color w:val="000000" w:themeColor="text1"/>
+                          <w:sz w:val="18"/>
+                          <w:szCs w:val="18"/>
+                        </w:rPr>
+                        <w:t>device</w:t>
+                      </w:r>
+                      <w:r>
+                        <w:rPr>
+                          <w:rFonts w:ascii="Avenir Next" w:hAnsi="Avenir Next"/>
+                          <w:color w:val="000000" w:themeColor="text1"/>
+                          <w:sz w:val="18"/>
+                          <w:szCs w:val="18"/>
+                        </w:rPr>
+                        <w:t xml:space="preserve"> telemetry client to IBM Cloud Object </w:t>
+                      </w:r>
+                      <w:r>
+                        <w:rPr>
+                          <w:rFonts w:ascii="Avenir Next" w:hAnsi="Avenir Next"/>
+                          <w:color w:val="000000" w:themeColor="text1"/>
+                          <w:sz w:val="18"/>
+                          <w:szCs w:val="18"/>
+                        </w:rPr>
+                        <w:t>S</w:t>
+                      </w:r>
+                      <w:r>
+                        <w:rPr>
+                          <w:rFonts w:ascii="Avenir Next" w:hAnsi="Avenir Next"/>
+                          <w:color w:val="000000" w:themeColor="text1"/>
+                          <w:sz w:val="18"/>
+                          <w:szCs w:val="18"/>
+                        </w:rPr>
+                        <w:t xml:space="preserve">torage to backup historical device usage data and provide data infrastructure for the Telemetry squad of </w:t>
+                      </w:r>
+                      <w:proofErr w:type="spellStart"/>
+                      <w:r>
+                        <w:rPr>
+                          <w:rFonts w:ascii="Avenir Next" w:hAnsi="Avenir Next"/>
+                          <w:color w:val="000000" w:themeColor="text1"/>
+                          <w:sz w:val="18"/>
+                          <w:szCs w:val="18"/>
+                        </w:rPr>
+                        <w:t>Devices@IBM</w:t>
+                      </w:r>
+                      <w:proofErr w:type="spellEnd"/>
+                      <w:r>
+                        <w:rPr>
+                          <w:rFonts w:ascii="Avenir Next" w:hAnsi="Avenir Next"/>
+                          <w:color w:val="000000" w:themeColor="text1"/>
+                          <w:sz w:val="18"/>
+                          <w:szCs w:val="18"/>
+                        </w:rPr>
+                        <w:t xml:space="preserve">. </w:t>
                       </w:r>
                     </w:p>
                     <w:p>
@@ -4289,43 +3939,25 @@
                           <w:sz w:val="18"/>
                           <w:szCs w:val="18"/>
                         </w:rPr>
-                        <w:t>Consistently decreasing company costs</w:t>
-                      </w:r>
-                      <w:r>
-                        <w:rPr>
-                          <w:rFonts w:ascii="Avenir Next" w:hAnsi="Avenir Next"/>
-                          <w:color w:val="000000" w:themeColor="text1"/>
-                          <w:sz w:val="18"/>
-                          <w:szCs w:val="18"/>
-                        </w:rPr>
-                        <w:t xml:space="preserve"> through automation</w:t>
-                      </w:r>
-                      <w:r>
-                        <w:rPr>
-                          <w:rFonts w:ascii="Avenir Next" w:hAnsi="Avenir Next"/>
-                          <w:color w:val="000000" w:themeColor="text1"/>
-                          <w:sz w:val="18"/>
-                          <w:szCs w:val="18"/>
-                        </w:rPr>
-                        <w:t>, having reduced annual labor/supplies costs by over $50,000</w:t>
-                      </w:r>
-                      <w:r>
-                        <w:rPr>
-                          <w:rFonts w:ascii="Avenir Next" w:hAnsi="Avenir Next"/>
-                          <w:color w:val="000000" w:themeColor="text1"/>
-                          <w:sz w:val="18"/>
-                          <w:szCs w:val="18"/>
-                        </w:rPr>
-                        <w:t xml:space="preserve"> and increased the total number of students an individual coach can mentor by over 100%</w:t>
-                      </w:r>
-                      <w:r>
-                        <w:rPr>
-                          <w:rFonts w:ascii="Avenir Next" w:hAnsi="Avenir Next"/>
-                          <w:color w:val="000000" w:themeColor="text1"/>
-                          <w:sz w:val="18"/>
-                          <w:szCs w:val="18"/>
-                        </w:rPr>
-                        <w:t>.</w:t>
+                        <w:t>Developed</w:t>
+                      </w:r>
+                      <w:r>
+                        <w:rPr>
+                          <w:rFonts w:ascii="Avenir Next" w:hAnsi="Avenir Next"/>
+                          <w:color w:val="000000" w:themeColor="text1"/>
+                          <w:sz w:val="18"/>
+                          <w:szCs w:val="18"/>
+                        </w:rPr>
+                        <w:t xml:space="preserve"> </w:t>
+                      </w:r>
+                      <w:r>
+                        <w:rPr>
+                          <w:rFonts w:ascii="Avenir Next" w:hAnsi="Avenir Next"/>
+                          <w:color w:val="000000" w:themeColor="text1"/>
+                          <w:sz w:val="18"/>
+                          <w:szCs w:val="18"/>
+                        </w:rPr>
+                        <w:t xml:space="preserve">a data pipeline from ServiceNow to IBM Cloud Object Storage that runs daily and transfers over 4 million rows from over 10 database tables. </w:t>
                       </w:r>
                     </w:p>
                     <w:p>
@@ -4349,7 +3981,107 @@
                           <w:sz w:val="18"/>
                           <w:szCs w:val="18"/>
                         </w:rPr>
-                        <w:t>Designing a Docker-powered microservices app network to improve scalability and accelerate development processes.</w:t>
+                        <w:t>Migrated existing data pipelines to the IBM Carrot Framework, leading to overall improvements in readability, documentation, and codebase structure.</w:t>
+                      </w:r>
+                    </w:p>
+                    <w:p>
+                      <w:pPr>
+                        <w:rPr>
+                          <w:rFonts w:ascii="Avenir Next" w:hAnsi="Avenir Next"/>
+                          <w:b/>
+                          <w:bCs/>
+                          <w:color w:val="000000" w:themeColor="text1"/>
+                          <w:sz w:val="20"/>
+                          <w:szCs w:val="20"/>
+                        </w:rPr>
+                      </w:pPr>
+                      <w:r>
+                        <w:rPr>
+                          <w:rFonts w:ascii="Avenir Next" w:hAnsi="Avenir Next"/>
+                          <w:b/>
+                          <w:bCs/>
+                          <w:color w:val="000000" w:themeColor="text1"/>
+                          <w:sz w:val="20"/>
+                          <w:szCs w:val="20"/>
+                        </w:rPr>
+                        <w:t>Software Engineer</w:t>
+                      </w:r>
+                      <w:r>
+                        <w:rPr>
+                          <w:rFonts w:ascii="Avenir Next" w:hAnsi="Avenir Next"/>
+                          <w:b/>
+                          <w:bCs/>
+                          <w:color w:val="000000" w:themeColor="text1"/>
+                          <w:sz w:val="20"/>
+                          <w:szCs w:val="20"/>
+                        </w:rPr>
+                        <w:t xml:space="preserve">, </w:t>
+                      </w:r>
+                      <w:r>
+                        <w:rPr>
+                          <w:rFonts w:ascii="Avenir Next" w:hAnsi="Avenir Next"/>
+                          <w:b/>
+                          <w:bCs/>
+                          <w:color w:val="000000" w:themeColor="text1"/>
+                          <w:sz w:val="20"/>
+                          <w:szCs w:val="20"/>
+                        </w:rPr>
+                        <w:t xml:space="preserve">ACTprep.com, Inc.               </w:t>
+                      </w:r>
+                      <w:r>
+                        <w:rPr>
+                          <w:rFonts w:ascii="Avenir Next" w:hAnsi="Avenir Next"/>
+                          <w:b/>
+                          <w:bCs/>
+                          <w:color w:val="000000" w:themeColor="text1"/>
+                          <w:sz w:val="20"/>
+                          <w:szCs w:val="20"/>
+                        </w:rPr>
+                        <w:t xml:space="preserve">          </w:t>
+                      </w:r>
+                      <w:r>
+                        <w:rPr>
+                          <w:rFonts w:ascii="Avenir Next" w:hAnsi="Avenir Next"/>
+                          <w:b/>
+                          <w:bCs/>
+                          <w:color w:val="000000" w:themeColor="text1"/>
+                          <w:sz w:val="20"/>
+                          <w:szCs w:val="20"/>
+                        </w:rPr>
+                        <w:t xml:space="preserve">            </w:t>
+                      </w:r>
+                      <w:r>
+                        <w:rPr>
+                          <w:rFonts w:ascii="Avenir Next" w:hAnsi="Avenir Next"/>
+                          <w:b/>
+                          <w:bCs/>
+                          <w:color w:val="000000" w:themeColor="text1"/>
+                          <w:sz w:val="20"/>
+                          <w:szCs w:val="20"/>
+                        </w:rPr>
+                        <w:t xml:space="preserve">    May 2022</w:t>
+                      </w:r>
+                      <w:r>
+                        <w:rPr>
+                          <w:rFonts w:ascii="Avenir Next" w:hAnsi="Avenir Next"/>
+                          <w:b/>
+                          <w:bCs/>
+                          <w:color w:val="000000" w:themeColor="text1"/>
+                          <w:sz w:val="20"/>
+                          <w:szCs w:val="20"/>
+                        </w:rPr>
+                        <w:t xml:space="preserve"> – </w:t>
+                      </w:r>
+                      <w:r>
+                        <w:rPr>
+                          <w:rFonts w:ascii="Avenir Next" w:hAnsi="Avenir Next"/>
+                          <w:b/>
+                          <w:bCs/>
+                          <w:color w:val="000000" w:themeColor="text1"/>
+                          <w:sz w:val="20"/>
+                          <w:szCs w:val="20"/>
+                        </w:rPr>
+                        <w:t>Present</w:t>
                       </w:r>
                     </w:p>
                     <w:p>
@@ -4373,7 +4105,7 @@
                           <w:sz w:val="18"/>
                           <w:szCs w:val="18"/>
                         </w:rPr>
-                        <w:t xml:space="preserve">Worked side-by-side with the President of ACTprep.com to fully migrate all ACTprep.com internal processes and data management over to a web application developed from scratch in six months. </w:t>
+                        <w:t>Leading the software engineering team of ACTprep.com.</w:t>
                       </w:r>
                     </w:p>
                     <w:p>
@@ -4397,118 +4129,7 @@
                           <w:sz w:val="18"/>
                           <w:szCs w:val="18"/>
                         </w:rPr>
-                        <w:t xml:space="preserve">Successfully interviewed, hired, and trained a Software Engineering Intern. </w:t>
-                      </w:r>
-                    </w:p>
-                    <w:p>
-                      <w:pPr>
-                        <w:rPr>
-                          <w:rFonts w:ascii="Avenir Next" w:hAnsi="Avenir Next"/>
-                          <w:b/>
-                          <w:bCs/>
-                          <w:color w:val="000000" w:themeColor="text1"/>
-                          <w:sz w:val="20"/>
-                          <w:szCs w:val="20"/>
-                        </w:rPr>
-                      </w:pPr>
-                      <w:r>
-                        <w:rPr>
-                          <w:rFonts w:ascii="Avenir Next" w:hAnsi="Avenir Next"/>
-                          <w:b/>
-                          <w:bCs/>
-                          <w:color w:val="000000" w:themeColor="text1"/>
-                          <w:sz w:val="20"/>
-                          <w:szCs w:val="20"/>
-                        </w:rPr>
-                        <w:t>Technical Lead, Hack4Impact UTK Chapter</w:t>
-                      </w:r>
-                      <w:r>
-                        <w:rPr>
-                          <w:rFonts w:ascii="Avenir Next" w:hAnsi="Avenir Next"/>
-                          <w:b/>
-                          <w:bCs/>
-                          <w:color w:val="000000" w:themeColor="text1"/>
-                          <w:sz w:val="20"/>
-                          <w:szCs w:val="20"/>
-                        </w:rPr>
-                        <w:t xml:space="preserve">       </w:t>
-                      </w:r>
-                      <w:r>
-                        <w:rPr>
-                          <w:rFonts w:ascii="Avenir Next" w:hAnsi="Avenir Next"/>
-                          <w:b/>
-                          <w:bCs/>
-                          <w:color w:val="000000" w:themeColor="text1"/>
-                          <w:sz w:val="20"/>
-                          <w:szCs w:val="20"/>
-                        </w:rPr>
-                        <w:t xml:space="preserve"> </w:t>
-                      </w:r>
-                      <w:r>
-                        <w:rPr>
-                          <w:rFonts w:ascii="Avenir Next" w:hAnsi="Avenir Next"/>
-                          <w:b/>
-                          <w:bCs/>
-                          <w:color w:val="000000" w:themeColor="text1"/>
-                          <w:sz w:val="20"/>
-                          <w:szCs w:val="20"/>
-                        </w:rPr>
-                        <w:t xml:space="preserve">   </w:t>
-                      </w:r>
-                      <w:r>
-                        <w:rPr>
-                          <w:rFonts w:ascii="Avenir Next" w:hAnsi="Avenir Next"/>
-                          <w:b/>
-                          <w:bCs/>
-                          <w:color w:val="000000" w:themeColor="text1"/>
-                          <w:sz w:val="20"/>
-                          <w:szCs w:val="20"/>
-                        </w:rPr>
-                        <w:t xml:space="preserve">                August</w:t>
-                      </w:r>
-                      <w:r>
-                        <w:rPr>
-                          <w:rFonts w:ascii="Avenir Next" w:hAnsi="Avenir Next"/>
-                          <w:b/>
-                          <w:bCs/>
-                          <w:color w:val="000000" w:themeColor="text1"/>
-                          <w:sz w:val="20"/>
-                          <w:szCs w:val="20"/>
-                        </w:rPr>
-                        <w:t xml:space="preserve"> 2023 </w:t>
-                      </w:r>
-                      <w:r>
-                        <w:rPr>
-                          <w:rFonts w:ascii="Avenir Next" w:hAnsi="Avenir Next"/>
-                          <w:b/>
-                          <w:bCs/>
-                          <w:color w:val="000000" w:themeColor="text1"/>
-                          <w:sz w:val="20"/>
-                          <w:szCs w:val="20"/>
-                        </w:rPr>
-                        <w:t>–</w:t>
-                      </w:r>
-                      <w:r>
-                        <w:rPr>
-                          <w:rFonts w:ascii="Avenir Next" w:hAnsi="Avenir Next"/>
-                          <w:b/>
-                          <w:bCs/>
-                          <w:color w:val="000000" w:themeColor="text1"/>
-                          <w:sz w:val="20"/>
-                          <w:szCs w:val="20"/>
-                        </w:rPr>
-                        <w:t xml:space="preserve"> </w:t>
-                      </w:r>
-                      <w:r>
-                        <w:rPr>
-                          <w:rFonts w:ascii="Avenir Next" w:hAnsi="Avenir Next"/>
-                          <w:b/>
-                          <w:bCs/>
-                          <w:color w:val="000000" w:themeColor="text1"/>
-                          <w:sz w:val="20"/>
-                          <w:szCs w:val="20"/>
-                        </w:rPr>
-                        <w:t>Present</w:t>
+                        <w:t xml:space="preserve">Designed the entire architecture and database of the ACTprep.com company software. </w:t>
                       </w:r>
                     </w:p>
                     <w:p>
@@ -4532,7 +4153,43 @@
                           <w:sz w:val="18"/>
                           <w:szCs w:val="18"/>
                         </w:rPr>
-                        <w:t>Leading a team of five student software developers in the creation of a map-based data visualization software designed to provide insights to United Way of Greater Knoxville (UWGK) on where to direct funding/grants based on community support demographics</w:t>
+                        <w:t xml:space="preserve">Developed </w:t>
+                      </w:r>
+                      <w:r>
+                        <w:rPr>
+                          <w:rFonts w:ascii="Avenir Next" w:hAnsi="Avenir Next"/>
+                          <w:color w:val="000000" w:themeColor="text1"/>
+                          <w:sz w:val="18"/>
+                          <w:szCs w:val="18"/>
+                        </w:rPr>
+                        <w:t xml:space="preserve">powerful company software </w:t>
+                      </w:r>
+                      <w:r>
+                        <w:rPr>
+                          <w:rFonts w:ascii="Avenir Next" w:hAnsi="Avenir Next"/>
+                          <w:color w:val="000000" w:themeColor="text1"/>
+                          <w:sz w:val="18"/>
+                          <w:szCs w:val="18"/>
+                        </w:rPr>
+                        <w:t>that reduced</w:t>
+                      </w:r>
+                      <w:r>
+                        <w:rPr>
+                          <w:rFonts w:ascii="Avenir Next" w:hAnsi="Avenir Next"/>
+                          <w:color w:val="000000" w:themeColor="text1"/>
+                          <w:sz w:val="18"/>
+                          <w:szCs w:val="18"/>
+                        </w:rPr>
+                        <w:t xml:space="preserve"> annual labor/supplies costs by over $50,000</w:t>
+                      </w:r>
+                      <w:r>
+                        <w:rPr>
+                          <w:rFonts w:ascii="Avenir Next" w:hAnsi="Avenir Next"/>
+                          <w:color w:val="000000" w:themeColor="text1"/>
+                          <w:sz w:val="18"/>
+                          <w:szCs w:val="18"/>
+                        </w:rPr>
+                        <w:t xml:space="preserve"> and increased the total number of students an individual coach can mentor by over 100%</w:t>
                       </w:r>
                       <w:r>
                         <w:rPr>
@@ -4565,7 +4222,186 @@
                           <w:sz w:val="18"/>
                           <w:szCs w:val="18"/>
                         </w:rPr>
-                        <w:t>Holding</w:t>
+                        <w:t xml:space="preserve">Worked side-by-side with the President of ACTprep.com to fully migrate all ACTprep.com internal processes and data management over to a web application developed from scratch in six months. </w:t>
+                      </w:r>
+                    </w:p>
+                    <w:p>
+                      <w:pPr>
+                        <w:pStyle w:val="ListParagraph"/>
+                        <w:numPr>
+                          <w:ilvl w:val="0"/>
+                          <w:numId w:val="2"/>
+                        </w:numPr>
+                        <w:rPr>
+                          <w:rFonts w:ascii="Avenir Next" w:hAnsi="Avenir Next"/>
+                          <w:color w:val="000000" w:themeColor="text1"/>
+                          <w:sz w:val="18"/>
+                          <w:szCs w:val="18"/>
+                        </w:rPr>
+                      </w:pPr>
+                      <w:r>
+                        <w:rPr>
+                          <w:rFonts w:ascii="Avenir Next" w:hAnsi="Avenir Next"/>
+                          <w:color w:val="000000" w:themeColor="text1"/>
+                          <w:sz w:val="18"/>
+                          <w:szCs w:val="18"/>
+                        </w:rPr>
+                        <w:t>Successfully interviewed, hired, and trained a Software Engineering Intern.</w:t>
+                      </w:r>
+                    </w:p>
+                    <w:p>
+                      <w:pPr>
+                        <w:rPr>
+                          <w:rFonts w:ascii="Avenir Next" w:hAnsi="Avenir Next"/>
+                          <w:b/>
+                          <w:bCs/>
+                          <w:color w:val="000000" w:themeColor="text1"/>
+                          <w:sz w:val="20"/>
+                          <w:szCs w:val="20"/>
+                        </w:rPr>
+                      </w:pPr>
+                      <w:r>
+                        <w:rPr>
+                          <w:rFonts w:ascii="Avenir Next" w:hAnsi="Avenir Next"/>
+                          <w:b/>
+                          <w:bCs/>
+                          <w:color w:val="000000" w:themeColor="text1"/>
+                          <w:sz w:val="20"/>
+                          <w:szCs w:val="20"/>
+                        </w:rPr>
+                        <w:t xml:space="preserve">Technical Lead, Hack4Impact UTK </w:t>
+                      </w:r>
+                      <w:r>
+                        <w:rPr>
+                          <w:rFonts w:ascii="Avenir Next" w:hAnsi="Avenir Next"/>
+                          <w:b/>
+                          <w:bCs/>
+                          <w:color w:val="000000" w:themeColor="text1"/>
+                          <w:sz w:val="20"/>
+                          <w:szCs w:val="20"/>
+                        </w:rPr>
+                        <w:t xml:space="preserve">                                      </w:t>
+                      </w:r>
+                      <w:r>
+                        <w:rPr>
+                          <w:rFonts w:ascii="Avenir Next" w:hAnsi="Avenir Next"/>
+                          <w:b/>
+                          <w:bCs/>
+                          <w:color w:val="000000" w:themeColor="text1"/>
+                          <w:sz w:val="20"/>
+                          <w:szCs w:val="20"/>
+                        </w:rPr>
+                        <w:t>August</w:t>
+                      </w:r>
+                      <w:r>
+                        <w:rPr>
+                          <w:rFonts w:ascii="Avenir Next" w:hAnsi="Avenir Next"/>
+                          <w:b/>
+                          <w:bCs/>
+                          <w:color w:val="000000" w:themeColor="text1"/>
+                          <w:sz w:val="20"/>
+                          <w:szCs w:val="20"/>
+                        </w:rPr>
+                        <w:t xml:space="preserve"> 2023 </w:t>
+                      </w:r>
+                      <w:r>
+                        <w:rPr>
+                          <w:rFonts w:ascii="Avenir Next" w:hAnsi="Avenir Next"/>
+                          <w:b/>
+                          <w:bCs/>
+                          <w:color w:val="000000" w:themeColor="text1"/>
+                          <w:sz w:val="20"/>
+                          <w:szCs w:val="20"/>
+                        </w:rPr>
+                        <w:t>–</w:t>
+                      </w:r>
+                      <w:r>
+                        <w:rPr>
+                          <w:rFonts w:ascii="Avenir Next" w:hAnsi="Avenir Next"/>
+                          <w:b/>
+                          <w:bCs/>
+                          <w:color w:val="000000" w:themeColor="text1"/>
+                          <w:sz w:val="20"/>
+                          <w:szCs w:val="20"/>
+                        </w:rPr>
+                        <w:t xml:space="preserve"> </w:t>
+                      </w:r>
+                      <w:r>
+                        <w:rPr>
+                          <w:rFonts w:ascii="Avenir Next" w:hAnsi="Avenir Next"/>
+                          <w:b/>
+                          <w:bCs/>
+                          <w:color w:val="000000" w:themeColor="text1"/>
+                          <w:sz w:val="20"/>
+                          <w:szCs w:val="20"/>
+                        </w:rPr>
+                        <w:t>May 2024</w:t>
+                      </w:r>
+                    </w:p>
+                    <w:p>
+                      <w:pPr>
+                        <w:pStyle w:val="ListParagraph"/>
+                        <w:numPr>
+                          <w:ilvl w:val="0"/>
+                          <w:numId w:val="2"/>
+                        </w:numPr>
+                        <w:rPr>
+                          <w:rFonts w:ascii="Avenir Next" w:hAnsi="Avenir Next"/>
+                          <w:color w:val="000000" w:themeColor="text1"/>
+                          <w:sz w:val="18"/>
+                          <w:szCs w:val="18"/>
+                        </w:rPr>
+                      </w:pPr>
+                      <w:r>
+                        <w:rPr>
+                          <w:rFonts w:ascii="Avenir Next" w:hAnsi="Avenir Next"/>
+                          <w:color w:val="000000" w:themeColor="text1"/>
+                          <w:sz w:val="18"/>
+                          <w:szCs w:val="18"/>
+                        </w:rPr>
+                        <w:t>Led</w:t>
+                      </w:r>
+                      <w:r>
+                        <w:rPr>
+                          <w:rFonts w:ascii="Avenir Next" w:hAnsi="Avenir Next"/>
+                          <w:color w:val="000000" w:themeColor="text1"/>
+                          <w:sz w:val="18"/>
+                          <w:szCs w:val="18"/>
+                        </w:rPr>
+                        <w:t xml:space="preserve"> a team of five student software developers in the creation of a map-based data visualization software designed to provide insights to United Way of Greater Knoxville (UWGK) on where to direct funding/grants based on community support demographics</w:t>
+                      </w:r>
+                      <w:r>
+                        <w:rPr>
+                          <w:rFonts w:ascii="Avenir Next" w:hAnsi="Avenir Next"/>
+                          <w:color w:val="000000" w:themeColor="text1"/>
+                          <w:sz w:val="18"/>
+                          <w:szCs w:val="18"/>
+                        </w:rPr>
+                        <w:t>.</w:t>
+                      </w:r>
+                    </w:p>
+                    <w:p>
+                      <w:pPr>
+                        <w:pStyle w:val="ListParagraph"/>
+                        <w:numPr>
+                          <w:ilvl w:val="0"/>
+                          <w:numId w:val="2"/>
+                        </w:numPr>
+                        <w:rPr>
+                          <w:rFonts w:ascii="Avenir Next" w:hAnsi="Avenir Next"/>
+                          <w:color w:val="000000" w:themeColor="text1"/>
+                          <w:sz w:val="18"/>
+                          <w:szCs w:val="18"/>
+                        </w:rPr>
+                      </w:pPr>
+                      <w:r>
+                        <w:rPr>
+                          <w:rFonts w:ascii="Avenir Next" w:hAnsi="Avenir Next"/>
+                          <w:color w:val="000000" w:themeColor="text1"/>
+                          <w:sz w:val="18"/>
+                          <w:szCs w:val="18"/>
+                        </w:rPr>
+                        <w:t>Held</w:t>
                       </w:r>
                       <w:r>
                         <w:rPr>
@@ -4951,13 +4787,361 @@
         <mc:AlternateContent>
           <mc:Choice Requires="wps">
             <w:drawing>
-              <wp:anchor distT="0" distB="0" distL="114300" distR="114300" simplePos="0" relativeHeight="251665408" behindDoc="0" locked="0" layoutInCell="1" allowOverlap="1" wp14:anchorId="02CED9A2" wp14:editId="0AAC2DD3">
+              <wp:anchor distT="0" distB="0" distL="114300" distR="114300" simplePos="0" relativeHeight="251663360" behindDoc="0" locked="0" layoutInCell="1" allowOverlap="1" wp14:anchorId="5630F7A2" wp14:editId="3A65DD65">
+                <wp:simplePos x="0" y="0"/>
+                <wp:positionH relativeFrom="column">
+                  <wp:posOffset>-16510</wp:posOffset>
+                </wp:positionH>
+                <wp:positionV relativeFrom="paragraph">
+                  <wp:posOffset>2792730</wp:posOffset>
+                </wp:positionV>
+                <wp:extent cx="1040130" cy="1216025"/>
+                <wp:effectExtent l="0" t="0" r="0" b="0"/>
+                <wp:wrapNone/>
+                <wp:docPr id="1110696774" name="Text Box 1"/>
+                <wp:cNvGraphicFramePr/>
+                <a:graphic xmlns:a="http://schemas.openxmlformats.org/drawingml/2006/main">
+                  <a:graphicData uri="http://schemas.microsoft.com/office/word/2010/wordprocessingShape">
+                    <wps:wsp>
+                      <wps:cNvSpPr txBox="1"/>
+                      <wps:spPr>
+                        <a:xfrm>
+                          <a:off x="0" y="0"/>
+                          <a:ext cx="1040130" cy="1216025"/>
+                        </a:xfrm>
+                        <a:prstGeom prst="rect">
+                          <a:avLst/>
+                        </a:prstGeom>
+                        <a:noFill/>
+                        <a:ln w="6350">
+                          <a:noFill/>
+                        </a:ln>
+                      </wps:spPr>
+                      <wps:txbx>
+                        <w:txbxContent>
+                          <w:p>
+                            <w:pPr>
+                              <w:rPr>
+                                <w:rFonts w:ascii="Avenir Next" w:hAnsi="Avenir Next"/>
+                                <w:sz w:val="18"/>
+                                <w:szCs w:val="18"/>
+                              </w:rPr>
+                            </w:pPr>
+                            <w:r>
+                              <w:rPr>
+                                <w:rFonts w:ascii="Avenir Next" w:hAnsi="Avenir Next"/>
+                                <w:sz w:val="18"/>
+                                <w:szCs w:val="18"/>
+                              </w:rPr>
+                              <w:t>Node</w:t>
+                            </w:r>
+                            <w:r>
+                              <w:rPr>
+                                <w:rFonts w:ascii="Avenir Next" w:hAnsi="Avenir Next"/>
+                                <w:sz w:val="18"/>
+                                <w:szCs w:val="18"/>
+                              </w:rPr>
+                              <w:t>JS</w:t>
+                            </w:r>
+                          </w:p>
+                          <w:p>
+                            <w:pPr>
+                              <w:rPr>
+                                <w:rFonts w:ascii="Avenir Next" w:hAnsi="Avenir Next"/>
+                                <w:sz w:val="18"/>
+                                <w:szCs w:val="18"/>
+                              </w:rPr>
+                            </w:pPr>
+                            <w:r>
+                              <w:rPr>
+                                <w:rFonts w:ascii="Avenir Next" w:hAnsi="Avenir Next"/>
+                                <w:sz w:val="18"/>
+                                <w:szCs w:val="18"/>
+                              </w:rPr>
+                              <w:t>Docker</w:t>
+                            </w:r>
+                          </w:p>
+                          <w:p>
+                            <w:pPr>
+                              <w:rPr>
+                                <w:rFonts w:ascii="Avenir Next" w:hAnsi="Avenir Next"/>
+                                <w:sz w:val="18"/>
+                                <w:szCs w:val="18"/>
+                              </w:rPr>
+                            </w:pPr>
+                            <w:r>
+                              <w:rPr>
+                                <w:rFonts w:ascii="Avenir Next" w:hAnsi="Avenir Next"/>
+                                <w:sz w:val="18"/>
+                                <w:szCs w:val="18"/>
+                              </w:rPr>
+                              <w:t>Express</w:t>
+                            </w:r>
+                          </w:p>
+                          <w:p>
+                            <w:pPr>
+                              <w:rPr>
+                                <w:rFonts w:ascii="Avenir Next" w:hAnsi="Avenir Next"/>
+                                <w:sz w:val="18"/>
+                                <w:szCs w:val="18"/>
+                              </w:rPr>
+                            </w:pPr>
+                            <w:r>
+                              <w:rPr>
+                                <w:rFonts w:ascii="Avenir Next" w:hAnsi="Avenir Next"/>
+                                <w:sz w:val="18"/>
+                                <w:szCs w:val="18"/>
+                              </w:rPr>
+                              <w:t>Django</w:t>
+                            </w:r>
+                          </w:p>
+                          <w:p>
+                            <w:pPr>
+                              <w:rPr>
+                                <w:rFonts w:ascii="Avenir Next" w:hAnsi="Avenir Next"/>
+                                <w:sz w:val="18"/>
+                                <w:szCs w:val="18"/>
+                              </w:rPr>
+                            </w:pPr>
+                            <w:r>
+                              <w:rPr>
+                                <w:rFonts w:ascii="Avenir Next" w:hAnsi="Avenir Next"/>
+                                <w:sz w:val="18"/>
+                                <w:szCs w:val="18"/>
+                              </w:rPr>
+                              <w:t>React</w:t>
+                            </w:r>
+                          </w:p>
+                          <w:p>
+                            <w:pPr>
+                              <w:rPr>
+                                <w:rFonts w:ascii="Avenir Next" w:hAnsi="Avenir Next"/>
+                                <w:sz w:val="18"/>
+                                <w:szCs w:val="18"/>
+                              </w:rPr>
+                            </w:pPr>
+                            <w:r>
+                              <w:rPr>
+                                <w:rFonts w:ascii="Avenir Next" w:hAnsi="Avenir Next"/>
+                                <w:sz w:val="18"/>
+                                <w:szCs w:val="18"/>
+                              </w:rPr>
+                              <w:t>Vue</w:t>
+                            </w:r>
+                          </w:p>
+                          <w:p>
+                            <w:pPr>
+                              <w:rPr>
+                                <w:rFonts w:ascii="Avenir Next" w:hAnsi="Avenir Next"/>
+                                <w:sz w:val="18"/>
+                                <w:szCs w:val="18"/>
+                              </w:rPr>
+                            </w:pPr>
+                            <w:r>
+                              <w:rPr>
+                                <w:rFonts w:ascii="Avenir Next" w:hAnsi="Avenir Next"/>
+                                <w:sz w:val="18"/>
+                                <w:szCs w:val="18"/>
+                              </w:rPr>
+                              <w:t>Unix</w:t>
+                            </w:r>
+                          </w:p>
+                          <w:p>
+                            <w:pPr>
+                              <w:rPr>
+                                <w:color w:val="FFFFFF" w:themeColor="background1"/>
+                                <w14:textFill>
+                                  <w14:noFill/>
+                                </w14:textFill>
+                              </w:rPr>
+                            </w:pPr>
+                          </w:p>
+                        </w:txbxContent>
+                      </wps:txbx>
+                      <wps:bodyPr rot="0" spcFirstLastPara="0" vertOverflow="overflow" horzOverflow="overflow" vert="horz" wrap="square" lIns="91440" tIns="45720" rIns="91440" bIns="45720" numCol="1" spcCol="0" rtlCol="0" fromWordArt="0" anchor="t" anchorCtr="0" forceAA="0" compatLnSpc="1">
+                        <a:prstTxWarp prst="textNoShape">
+                          <a:avLst/>
+                        </a:prstTxWarp>
+                        <a:noAutofit/>
+                      </wps:bodyPr>
+                    </wps:wsp>
+                  </a:graphicData>
+                </a:graphic>
+                <wp14:sizeRelH relativeFrom="margin">
+                  <wp14:pctWidth>0</wp14:pctWidth>
+                </wp14:sizeRelH>
+                <wp14:sizeRelV relativeFrom="margin">
+                  <wp14:pctHeight>0</wp14:pctHeight>
+                </wp14:sizeRelV>
+              </wp:anchor>
+            </w:drawing>
+          </mc:Choice>
+          <mc:Fallback>
+            <w:pict>
+              <v:shape w14:anchorId="5630F7A2" id="Text Box 1" o:spid="_x0000_s1028" type="#_x0000_t202" style="position:absolute;left:0;text-align:left;margin-left:-1.3pt;margin-top:219.9pt;width:81.9pt;height:95.75pt;z-index:251663360;visibility:visible;mso-wrap-style:square;mso-width-percent:0;mso-height-percent:0;mso-wrap-distance-left:9pt;mso-wrap-distance-top:0;mso-wrap-distance-right:9pt;mso-wrap-distance-bottom:0;mso-position-horizontal:absolute;mso-position-horizontal-relative:text;mso-position-vertical:absolute;mso-position-vertical-relative:text;mso-width-percent:0;mso-height-percent:0;mso-width-relative:margin;mso-height-relative:margin;v-text-anchor:top" o:gfxdata="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" filled="f" stroked="f" strokeweight=".5pt">
+                <v:textbox>
+                  <w:txbxContent>
+                    <w:p>
+                      <w:pPr>
+                        <w:rPr>
+                          <w:rFonts w:ascii="Avenir Next" w:hAnsi="Avenir Next"/>
+                          <w:sz w:val="18"/>
+                          <w:szCs w:val="18"/>
+                        </w:rPr>
+                      </w:pPr>
+                      <w:r>
+                        <w:rPr>
+                          <w:rFonts w:ascii="Avenir Next" w:hAnsi="Avenir Next"/>
+                          <w:sz w:val="18"/>
+                          <w:szCs w:val="18"/>
+                        </w:rPr>
+                        <w:t>Node</w:t>
+                      </w:r>
+                      <w:r>
+                        <w:rPr>
+                          <w:rFonts w:ascii="Avenir Next" w:hAnsi="Avenir Next"/>
+                          <w:sz w:val="18"/>
+                          <w:szCs w:val="18"/>
+                        </w:rPr>
+                        <w:t>JS</w:t>
+                      </w:r>
+                    </w:p>
+                    <w:p>
+                      <w:pPr>
+                        <w:rPr>
+                          <w:rFonts w:ascii="Avenir Next" w:hAnsi="Avenir Next"/>
+                          <w:sz w:val="18"/>
+                          <w:szCs w:val="18"/>
+                        </w:rPr>
+                      </w:pPr>
+                      <w:r>
+                        <w:rPr>
+                          <w:rFonts w:ascii="Avenir Next" w:hAnsi="Avenir Next"/>
+                          <w:sz w:val="18"/>
+                          <w:szCs w:val="18"/>
+                        </w:rPr>
+                        <w:t>Docker</w:t>
+                      </w:r>
+                    </w:p>
+                    <w:p>
+                      <w:pPr>
+                        <w:rPr>
+                          <w:rFonts w:ascii="Avenir Next" w:hAnsi="Avenir Next"/>
+                          <w:sz w:val="18"/>
+                          <w:szCs w:val="18"/>
+                        </w:rPr>
+                      </w:pPr>
+                      <w:r>
+                        <w:rPr>
+                          <w:rFonts w:ascii="Avenir Next" w:hAnsi="Avenir Next"/>
+                          <w:sz w:val="18"/>
+                          <w:szCs w:val="18"/>
+                        </w:rPr>
+                        <w:t>Express</w:t>
+                      </w:r>
+                    </w:p>
+                    <w:p>
+                      <w:pPr>
+                        <w:rPr>
+                          <w:rFonts w:ascii="Avenir Next" w:hAnsi="Avenir Next"/>
+                          <w:sz w:val="18"/>
+                          <w:szCs w:val="18"/>
+                        </w:rPr>
+                      </w:pPr>
+                      <w:r>
+                        <w:rPr>
+                          <w:rFonts w:ascii="Avenir Next" w:hAnsi="Avenir Next"/>
+                          <w:sz w:val="18"/>
+                          <w:szCs w:val="18"/>
+                        </w:rPr>
+                        <w:t>Django</w:t>
+                      </w:r>
+                    </w:p>
+                    <w:p>
+                      <w:pPr>
+                        <w:rPr>
+                          <w:rFonts w:ascii="Avenir Next" w:hAnsi="Avenir Next"/>
+                          <w:sz w:val="18"/>
+                          <w:szCs w:val="18"/>
+                        </w:rPr>
+                      </w:pPr>
+                      <w:r>
+                        <w:rPr>
+                          <w:rFonts w:ascii="Avenir Next" w:hAnsi="Avenir Next"/>
+                          <w:sz w:val="18"/>
+                          <w:szCs w:val="18"/>
+                        </w:rPr>
+                        <w:t>React</w:t>
+                      </w:r>
+                    </w:p>
+                    <w:p>
+                      <w:pPr>
+                        <w:rPr>
+                          <w:rFonts w:ascii="Avenir Next" w:hAnsi="Avenir Next"/>
+                          <w:sz w:val="18"/>
+                          <w:szCs w:val="18"/>
+                        </w:rPr>
+                      </w:pPr>
+                      <w:r>
+                        <w:rPr>
+                          <w:rFonts w:ascii="Avenir Next" w:hAnsi="Avenir Next"/>
+                          <w:sz w:val="18"/>
+                          <w:szCs w:val="18"/>
+                        </w:rPr>
+                        <w:t>Vue</w:t>
+                      </w:r>
+                    </w:p>
+                    <w:p>
+                      <w:pPr>
+                        <w:rPr>
+                          <w:rFonts w:ascii="Avenir Next" w:hAnsi="Avenir Next"/>
+                          <w:sz w:val="18"/>
+                          <w:szCs w:val="18"/>
+                        </w:rPr>
+                      </w:pPr>
+                      <w:r>
+                        <w:rPr>
+                          <w:rFonts w:ascii="Avenir Next" w:hAnsi="Avenir Next"/>
+                          <w:sz w:val="18"/>
+                          <w:szCs w:val="18"/>
+                        </w:rPr>
+                        <w:t>Unix</w:t>
+                      </w:r>
+                    </w:p>
+                    <w:p>
+                      <w:pPr>
+                        <w:rPr>
+                          <w:color w:val="FFFFFF" w:themeColor="background1"/>
+                          <w14:textFill>
+                            <w14:noFill/>
+                          </w14:textFill>
+                        </w:rPr>
+                      </w:pPr>
+                    </w:p>
+                  </w:txbxContent>
+                </v:textbox>
+              </v:shape>
+            </w:pict>
+          </mc:Fallback>
+        </mc:AlternateContent>
+      </w:r>
+      <w:r>
+        <w:rPr>
+          <w:rFonts w:ascii="Avenir Next" w:hAnsi="Avenir Next"/>
+          <w:noProof/>
+          <w:sz w:val="20"/>
+          <w:szCs w:val="20"/>
+        </w:rPr>
+        <mc:AlternateContent>
+          <mc:Choice Requires="wps">
+            <w:drawing>
+              <wp:anchor distT="0" distB="0" distL="114300" distR="114300" simplePos="0" relativeHeight="251665408" behindDoc="0" locked="0" layoutInCell="1" allowOverlap="1" wp14:anchorId="02CED9A2" wp14:editId="348055BC">
                 <wp:simplePos x="0" y="0"/>
                 <wp:positionH relativeFrom="column">
                   <wp:posOffset>1026795</wp:posOffset>
                 </wp:positionH>
                 <wp:positionV relativeFrom="paragraph">
-                  <wp:posOffset>4057328</wp:posOffset>
+                  <wp:posOffset>2794755</wp:posOffset>
                 </wp:positionV>
                 <wp:extent cx="1216025" cy="1371600"/>
                 <wp:effectExtent l="0" t="0" r="0" b="0"/>
@@ -5124,7 +5308,7 @@
           </mc:Choice>
           <mc:Fallback>
             <w:pict>
-              <v:shape w14:anchorId="02CED9A2" id="Text Box 1" o:spid="_x0000_s1028" type="#_x0000_t202" style="position:absolute;left:0;text-align:left;margin-left:80.85pt;margin-top:319.45pt;width:95.75pt;height:108pt;z-index:251665408;visibility:visible;mso-wrap-style:square;mso-width-percent:0;mso-height-percent:0;mso-wrap-distance-left:9pt;mso-wrap-distance-top:0;mso-wrap-distance-right:9pt;mso-wrap-distance-bottom:0;mso-position-horizontal:absolute;mso-position-horizontal-relative:text;mso-position-vertical:absolute;mso-position-vertical-relative:text;mso-width-percent:0;mso-height-percent:0;mso-width-relative:margin;mso-height-relative:margin;v-text-anchor:top" o:gfxdata="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" filled="f" stroked="f" strokeweight=".5pt">
+              <v:shape w14:anchorId="02CED9A2" id="_x0000_s1029" type="#_x0000_t202" style="position:absolute;left:0;text-align:left;margin-left:80.85pt;margin-top:220.05pt;width:95.75pt;height:108pt;z-index:251665408;visibility:visible;mso-wrap-style:square;mso-width-percent:0;mso-height-percent:0;mso-wrap-distance-left:9pt;mso-wrap-distance-top:0;mso-wrap-distance-right:9pt;mso-wrap-distance-bottom:0;mso-position-horizontal:absolute;mso-position-horizontal-relative:text;mso-position-vertical:absolute;mso-position-vertical-relative:text;mso-width-percent:0;mso-height-percent:0;mso-width-relative:margin;mso-height-relative:margin;v-text-anchor:top" o:gfxdata="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" filled="f" stroked="f" strokeweight=".5pt">
                 <v:textbox>
                   <w:txbxContent>
                     <w:p>
@@ -5245,354 +5429,6 @@
                         </w:rPr>
                         <w:t>Linux</w:t>
                       </w:r>
-                    </w:p>
-                  </w:txbxContent>
-                </v:textbox>
-              </v:shape>
-            </w:pict>
-          </mc:Fallback>
-        </mc:AlternateContent>
-      </w:r>
-      <w:r>
-        <w:rPr>
-          <w:rFonts w:ascii="Avenir Next" w:hAnsi="Avenir Next"/>
-          <w:noProof/>
-          <w:sz w:val="20"/>
-          <w:szCs w:val="20"/>
-        </w:rPr>
-        <mc:AlternateContent>
-          <mc:Choice Requires="wps">
-            <w:drawing>
-              <wp:anchor distT="0" distB="0" distL="114300" distR="114300" simplePos="0" relativeHeight="251663360" behindDoc="0" locked="0" layoutInCell="1" allowOverlap="1" wp14:anchorId="5630F7A2" wp14:editId="0CAA3403">
-                <wp:simplePos x="0" y="0"/>
-                <wp:positionH relativeFrom="column">
-                  <wp:posOffset>-76200</wp:posOffset>
-                </wp:positionH>
-                <wp:positionV relativeFrom="paragraph">
-                  <wp:posOffset>4055423</wp:posOffset>
-                </wp:positionV>
-                <wp:extent cx="1040130" cy="1216152"/>
-                <wp:effectExtent l="0" t="0" r="0" b="0"/>
-                <wp:wrapNone/>
-                <wp:docPr id="1110696774" name="Text Box 1"/>
-                <wp:cNvGraphicFramePr/>
-                <a:graphic xmlns:a="http://schemas.openxmlformats.org/drawingml/2006/main">
-                  <a:graphicData uri="http://schemas.microsoft.com/office/word/2010/wordprocessingShape">
-                    <wps:wsp>
-                      <wps:cNvSpPr txBox="1"/>
-                      <wps:spPr>
-                        <a:xfrm>
-                          <a:off x="0" y="0"/>
-                          <a:ext cx="1040130" cy="1216152"/>
-                        </a:xfrm>
-                        <a:prstGeom prst="rect">
-                          <a:avLst/>
-                        </a:prstGeom>
-                        <a:noFill/>
-                        <a:ln w="6350">
-                          <a:noFill/>
-                        </a:ln>
-                      </wps:spPr>
-                      <wps:txbx>
-                        <w:txbxContent>
-                          <w:p>
-                            <w:pPr>
-                              <w:rPr>
-                                <w:rFonts w:ascii="Avenir Next" w:hAnsi="Avenir Next"/>
-                                <w:sz w:val="18"/>
-                                <w:szCs w:val="18"/>
-                              </w:rPr>
-                            </w:pPr>
-                            <w:r>
-                              <w:rPr>
-                                <w:rFonts w:ascii="Avenir Next" w:hAnsi="Avenir Next"/>
-                                <w:sz w:val="18"/>
-                                <w:szCs w:val="18"/>
-                              </w:rPr>
-                              <w:t>Node</w:t>
-                            </w:r>
-                            <w:r>
-                              <w:rPr>
-                                <w:rFonts w:ascii="Avenir Next" w:hAnsi="Avenir Next"/>
-                                <w:sz w:val="18"/>
-                                <w:szCs w:val="18"/>
-                              </w:rPr>
-                              <w:t>JS</w:t>
-                            </w:r>
-                          </w:p>
-                          <w:p>
-                            <w:pPr>
-                              <w:rPr>
-                                <w:rFonts w:ascii="Avenir Next" w:hAnsi="Avenir Next"/>
-                                <w:sz w:val="18"/>
-                                <w:szCs w:val="18"/>
-                              </w:rPr>
-                            </w:pPr>
-                            <w:r>
-                              <w:rPr>
-                                <w:rFonts w:ascii="Avenir Next" w:hAnsi="Avenir Next"/>
-                                <w:sz w:val="18"/>
-                                <w:szCs w:val="18"/>
-                              </w:rPr>
-                              <w:t>Docker</w:t>
-                            </w:r>
-                          </w:p>
-                          <w:p>
-                            <w:pPr>
-                              <w:rPr>
-                                <w:rFonts w:ascii="Avenir Next" w:hAnsi="Avenir Next"/>
-                                <w:sz w:val="18"/>
-                                <w:szCs w:val="18"/>
-                              </w:rPr>
-                            </w:pPr>
-                            <w:r>
-                              <w:rPr>
-                                <w:rFonts w:ascii="Avenir Next" w:hAnsi="Avenir Next"/>
-                                <w:sz w:val="18"/>
-                                <w:szCs w:val="18"/>
-                              </w:rPr>
-                              <w:t>Express</w:t>
-                            </w:r>
-                          </w:p>
-                          <w:p>
-                            <w:pPr>
-                              <w:rPr>
-                                <w:rFonts w:ascii="Avenir Next" w:hAnsi="Avenir Next"/>
-                                <w:sz w:val="18"/>
-                                <w:szCs w:val="18"/>
-                              </w:rPr>
-                            </w:pPr>
-                            <w:r>
-                              <w:rPr>
-                                <w:rFonts w:ascii="Avenir Next" w:hAnsi="Avenir Next"/>
-                                <w:sz w:val="18"/>
-                                <w:szCs w:val="18"/>
-                              </w:rPr>
-                              <w:t>Django</w:t>
-                            </w:r>
-                          </w:p>
-                          <w:p>
-                            <w:pPr>
-                              <w:rPr>
-                                <w:rFonts w:ascii="Avenir Next" w:hAnsi="Avenir Next"/>
-                                <w:sz w:val="18"/>
-                                <w:szCs w:val="18"/>
-                              </w:rPr>
-                            </w:pPr>
-                            <w:r>
-                              <w:rPr>
-                                <w:rFonts w:ascii="Avenir Next" w:hAnsi="Avenir Next"/>
-                                <w:sz w:val="18"/>
-                                <w:szCs w:val="18"/>
-                              </w:rPr>
-                              <w:t>React</w:t>
-                            </w:r>
-                          </w:p>
-                          <w:p>
-                            <w:pPr>
-                              <w:rPr>
-                                <w:rFonts w:ascii="Avenir Next" w:hAnsi="Avenir Next"/>
-                                <w:sz w:val="18"/>
-                                <w:szCs w:val="18"/>
-                              </w:rPr>
-                            </w:pPr>
-                            <w:r>
-                              <w:rPr>
-                                <w:rFonts w:ascii="Avenir Next" w:hAnsi="Avenir Next"/>
-                                <w:sz w:val="18"/>
-                                <w:szCs w:val="18"/>
-                              </w:rPr>
-                              <w:t>Vue</w:t>
-                            </w:r>
-                          </w:p>
-                          <w:p>
-                            <w:pPr>
-                              <w:rPr>
-                                <w:rFonts w:ascii="Avenir Next" w:hAnsi="Avenir Next"/>
-                                <w:sz w:val="18"/>
-                                <w:szCs w:val="18"/>
-                              </w:rPr>
-                            </w:pPr>
-                            <w:r>
-                              <w:rPr>
-                                <w:rFonts w:ascii="Avenir Next" w:hAnsi="Avenir Next"/>
-                                <w:sz w:val="18"/>
-                                <w:szCs w:val="18"/>
-                              </w:rPr>
-                              <w:t>Unix</w:t>
-                            </w:r>
-                          </w:p>
-                          <w:p>
-                            <w:pPr>
-                              <w:rPr>
-                                <w:color w:val="FFFFFF" w:themeColor="background1"/>
-                                <w14:textFill>
-                                  <w14:noFill/>
-                                </w14:textFill>
-                              </w:rPr>
-                            </w:pPr>
-                          </w:p>
-                        </w:txbxContent>
-                      </wps:txbx>
-                      <wps:bodyPr rot="0" spcFirstLastPara="0" vertOverflow="overflow" horzOverflow="overflow" vert="horz" wrap="square" lIns="91440" tIns="45720" rIns="91440" bIns="45720" numCol="1" spcCol="0" rtlCol="0" fromWordArt="0" anchor="t" anchorCtr="0" forceAA="0" compatLnSpc="1">
-                        <a:prstTxWarp prst="textNoShape">
-                          <a:avLst/>
-                        </a:prstTxWarp>
-                        <a:noAutofit/>
-                      </wps:bodyPr>
-                    </wps:wsp>
-                  </a:graphicData>
-                </a:graphic>
-                <wp14:sizeRelH relativeFrom="margin">
-                  <wp14:pctWidth>0</wp14:pctWidth>
-                </wp14:sizeRelH>
-                <wp14:sizeRelV relativeFrom="margin">
-                  <wp14:pctHeight>0</wp14:pctHeight>
-                </wp14:sizeRelV>
-              </wp:anchor>
-            </w:drawing>
-          </mc:Choice>
-          <mc:Fallback>
-            <w:pict>
-              <v:shape w14:anchorId="5630F7A2" id="_x0000_s1029" type="#_x0000_t202" style="position:absolute;left:0;text-align:left;margin-left:-6pt;margin-top:319.3pt;width:81.9pt;height:95.75pt;z-index:251663360;visibility:visible;mso-wrap-style:square;mso-width-percent:0;mso-height-percent:0;mso-wrap-distance-left:9pt;mso-wrap-distance-top:0;mso-wrap-distance-right:9pt;mso-wrap-distance-bottom:0;mso-position-horizontal:absolute;mso-position-horizontal-relative:text;mso-position-vertical:absolute;mso-position-vertical-relative:text;mso-width-percent:0;mso-height-percent:0;mso-width-relative:margin;mso-height-relative:margin;v-text-anchor:top" o:gfxdata="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" filled="f" stroked="f" strokeweight=".5pt">
-                <v:textbox>
-                  <w:txbxContent>
-                    <w:p>
-                      <w:pPr>
-                        <w:rPr>
-                          <w:rFonts w:ascii="Avenir Next" w:hAnsi="Avenir Next"/>
-                          <w:sz w:val="18"/>
-                          <w:szCs w:val="18"/>
-                        </w:rPr>
-                      </w:pPr>
-                      <w:r>
-                        <w:rPr>
-                          <w:rFonts w:ascii="Avenir Next" w:hAnsi="Avenir Next"/>
-                          <w:sz w:val="18"/>
-                          <w:szCs w:val="18"/>
-                        </w:rPr>
-                        <w:t>Node</w:t>
-                      </w:r>
-                      <w:r>
-                        <w:rPr>
-                          <w:rFonts w:ascii="Avenir Next" w:hAnsi="Avenir Next"/>
-                          <w:sz w:val="18"/>
-                          <w:szCs w:val="18"/>
-                        </w:rPr>
-                        <w:t>JS</w:t>
-                      </w:r>
-                    </w:p>
-                    <w:p>
-                      <w:pPr>
-                        <w:rPr>
-                          <w:rFonts w:ascii="Avenir Next" w:hAnsi="Avenir Next"/>
-                          <w:sz w:val="18"/>
-                          <w:szCs w:val="18"/>
-                        </w:rPr>
-                      </w:pPr>
-                      <w:r>
-                        <w:rPr>
-                          <w:rFonts w:ascii="Avenir Next" w:hAnsi="Avenir Next"/>
-                          <w:sz w:val="18"/>
-                          <w:szCs w:val="18"/>
-                        </w:rPr>
-                        <w:t>Docker</w:t>
-                      </w:r>
-                    </w:p>
-                    <w:p>
-                      <w:pPr>
-                        <w:rPr>
-                          <w:rFonts w:ascii="Avenir Next" w:hAnsi="Avenir Next"/>
-                          <w:sz w:val="18"/>
-                          <w:szCs w:val="18"/>
-                        </w:rPr>
-                      </w:pPr>
-                      <w:r>
-                        <w:rPr>
-                          <w:rFonts w:ascii="Avenir Next" w:hAnsi="Avenir Next"/>
-                          <w:sz w:val="18"/>
-                          <w:szCs w:val="18"/>
-                        </w:rPr>
-                        <w:t>Express</w:t>
-                      </w:r>
-                    </w:p>
-                    <w:p>
-                      <w:pPr>
-                        <w:rPr>
-                          <w:rFonts w:ascii="Avenir Next" w:hAnsi="Avenir Next"/>
-                          <w:sz w:val="18"/>
-                          <w:szCs w:val="18"/>
-                        </w:rPr>
-                      </w:pPr>
-                      <w:r>
-                        <w:rPr>
-                          <w:rFonts w:ascii="Avenir Next" w:hAnsi="Avenir Next"/>
-                          <w:sz w:val="18"/>
-                          <w:szCs w:val="18"/>
-                        </w:rPr>
-                        <w:t>Django</w:t>
-                      </w:r>
-                    </w:p>
-                    <w:p>
-                      <w:pPr>
-                        <w:rPr>
-                          <w:rFonts w:ascii="Avenir Next" w:hAnsi="Avenir Next"/>
-                          <w:sz w:val="18"/>
-                          <w:szCs w:val="18"/>
-                        </w:rPr>
-                      </w:pPr>
-                      <w:r>
-                        <w:rPr>
-                          <w:rFonts w:ascii="Avenir Next" w:hAnsi="Avenir Next"/>
-                          <w:sz w:val="18"/>
-                          <w:szCs w:val="18"/>
-                        </w:rPr>
-                        <w:t>React</w:t>
-                      </w:r>
-                    </w:p>
-                    <w:p>
-                      <w:pPr>
-                        <w:rPr>
-                          <w:rFonts w:ascii="Avenir Next" w:hAnsi="Avenir Next"/>
-                          <w:sz w:val="18"/>
-                          <w:szCs w:val="18"/>
-                        </w:rPr>
-                      </w:pPr>
-                      <w:r>
-                        <w:rPr>
-                          <w:rFonts w:ascii="Avenir Next" w:hAnsi="Avenir Next"/>
-                          <w:sz w:val="18"/>
-                          <w:szCs w:val="18"/>
-                        </w:rPr>
-                        <w:t>Vue</w:t>
-                      </w:r>
-                    </w:p>
-                    <w:p>
-                      <w:pPr>
-                        <w:rPr>
-                          <w:rFonts w:ascii="Avenir Next" w:hAnsi="Avenir Next"/>
-                          <w:sz w:val="18"/>
-                          <w:szCs w:val="18"/>
-                        </w:rPr>
-                      </w:pPr>
-                      <w:r>
-                        <w:rPr>
-                          <w:rFonts w:ascii="Avenir Next" w:hAnsi="Avenir Next"/>
-                          <w:sz w:val="18"/>
-                          <w:szCs w:val="18"/>
-                        </w:rPr>
-                        <w:t>Unix</w:t>
-                      </w:r>
-                    </w:p>
-                    <w:p>
-                      <w:pPr>
-                        <w:rPr>
-                          <w:color w:val="FFFFFF" w:themeColor="background1"/>
-                          <w14:textFill>
-                            <w14:noFill/>
-                          </w14:textFill>
-                        </w:rPr>
-                      </w:pPr>
                     </w:p>
                   </w:txbxContent>
                 </v:textbox>

</xml_diff>